<commit_message>
Last version of code
</commit_message>
<xml_diff>
--- a/PA2/Report.docx
+++ b/PA2/Report.docx
@@ -35,6 +35,14 @@
         </w:rPr>
         <w:t>2003160</w:t>
       </w:r>
+      <w:r>
+        <w:rPr>
+          <w:rFonts w:ascii="Times New Roman" w:hAnsi="Times New Roman" w:cs="Times New Roman"/>
+          <w:sz w:val="24"/>
+          <w:szCs w:val="24"/>
+        </w:rPr>
+        <w:t>45 Mert KARDAŞ</w:t>
+      </w:r>
     </w:p>
     <w:p>
       <w:pPr>
@@ -51,6 +59,14 @@
           <w:szCs w:val="24"/>
         </w:rPr>
         <w:t>2003160</w:t>
+      </w:r>
+      <w:r>
+        <w:rPr>
+          <w:rFonts w:ascii="Times New Roman" w:hAnsi="Times New Roman" w:cs="Times New Roman"/>
+          <w:sz w:val="24"/>
+          <w:szCs w:val="24"/>
+        </w:rPr>
+        <w:t>11 Musa Sina ERTUĞRUL</w:t>
       </w:r>
     </w:p>
     <w:p>
@@ -64,6 +80,7 @@
           <w:szCs w:val="24"/>
         </w:rPr>
       </w:pPr>
+      <w:proofErr w:type="spellStart"/>
       <w:r>
         <w:rPr>
           <w:rFonts w:ascii="Times New Roman" w:hAnsi="Times New Roman" w:cs="Times New Roman"/>
@@ -72,20 +89,10 @@
           <w:sz w:val="24"/>
           <w:szCs w:val="24"/>
         </w:rPr>
-        <w:t>NQueens Search Algorithm Report</w:t>
-      </w:r>
-    </w:p>
-    <w:p>
-      <w:pPr>
-        <w:rPr>
-          <w:rFonts w:ascii="Times New Roman" w:hAnsi="Times New Roman" w:cs="Times New Roman"/>
-          <w:sz w:val="24"/>
-          <w:szCs w:val="24"/>
-        </w:rPr>
-      </w:pPr>
-    </w:p>
-    <w:p>
-      <w:pPr>
+        <w:t>NQueens</w:t>
+      </w:r>
+      <w:proofErr w:type="spellEnd"/>
+      <w:r>
         <w:rPr>
           <w:rFonts w:ascii="Times New Roman" w:hAnsi="Times New Roman" w:cs="Times New Roman"/>
           <w:b/>
@@ -93,8 +100,20 @@
           <w:sz w:val="24"/>
           <w:szCs w:val="24"/>
         </w:rPr>
-      </w:pPr>
-      <w:r>
+        <w:t xml:space="preserve"> Search Algorithm Report</w:t>
+      </w:r>
+    </w:p>
+    <w:p>
+      <w:pPr>
+        <w:rPr>
+          <w:rFonts w:ascii="Times New Roman" w:hAnsi="Times New Roman" w:cs="Times New Roman"/>
+          <w:sz w:val="24"/>
+          <w:szCs w:val="24"/>
+        </w:rPr>
+      </w:pPr>
+    </w:p>
+    <w:p>
+      <w:pPr>
         <w:rPr>
           <w:rFonts w:ascii="Times New Roman" w:hAnsi="Times New Roman" w:cs="Times New Roman"/>
           <w:b/>
@@ -102,71 +121,8 @@
           <w:sz w:val="24"/>
           <w:szCs w:val="24"/>
         </w:rPr>
-        <w:t>A – Development Environment</w:t>
-      </w:r>
-    </w:p>
-    <w:p>
-      <w:pPr>
-        <w:ind w:firstLine="708"/>
-        <w:rPr>
-          <w:rFonts w:ascii="Times New Roman" w:hAnsi="Times New Roman" w:cs="Times New Roman"/>
-          <w:sz w:val="24"/>
-          <w:szCs w:val="24"/>
-        </w:rPr>
-      </w:pPr>
-      <w:r>
-        <w:rPr>
-          <w:rFonts w:ascii="Times New Roman" w:hAnsi="Times New Roman" w:cs="Times New Roman"/>
-          <w:sz w:val="24"/>
-          <w:szCs w:val="24"/>
-        </w:rPr>
-        <w:t>We</w:t>
-      </w:r>
-      <w:r>
-        <w:rPr>
-          <w:rFonts w:ascii="Times New Roman" w:hAnsi="Times New Roman" w:cs="Times New Roman"/>
-          <w:sz w:val="24"/>
-          <w:szCs w:val="24"/>
-        </w:rPr>
-        <w:t xml:space="preserve"> developed and tested the code in a Python 3.x environment. The operating system used was Windows 10. The code was written and executed in Visual Studio Code, a popular IDE for Python development. The CPU properties include an </w:t>
-      </w:r>
-      <w:r>
-        <w:rPr>
-          <w:rFonts w:ascii="Times New Roman" w:hAnsi="Times New Roman" w:cs="Times New Roman"/>
-          <w:sz w:val="24"/>
-          <w:szCs w:val="24"/>
-        </w:rPr>
-        <w:t>AMD Ryzen 3 3250U with Radeon Graphics</w:t>
-      </w:r>
-      <w:r>
-        <w:rPr>
-          <w:rFonts w:ascii="Times New Roman" w:hAnsi="Times New Roman" w:cs="Times New Roman"/>
-          <w:sz w:val="24"/>
-          <w:szCs w:val="24"/>
-        </w:rPr>
-        <w:t xml:space="preserve"> </w:t>
-      </w:r>
-      <w:r>
-        <w:rPr>
-          <w:rFonts w:ascii="Times New Roman" w:hAnsi="Times New Roman" w:cs="Times New Roman"/>
-          <w:sz w:val="24"/>
-          <w:szCs w:val="24"/>
-        </w:rPr>
-        <w:t>processor.</w:t>
-      </w:r>
-    </w:p>
-    <w:p>
-      <w:pPr>
-        <w:ind w:firstLine="708"/>
-        <w:rPr>
-          <w:rFonts w:ascii="Times New Roman" w:hAnsi="Times New Roman" w:cs="Times New Roman"/>
-          <w:sz w:val="24"/>
-          <w:szCs w:val="24"/>
-        </w:rPr>
-      </w:pPr>
-    </w:p>
-    <w:p>
-      <w:pPr>
+      </w:pPr>
+      <w:r>
         <w:rPr>
           <w:rFonts w:ascii="Times New Roman" w:hAnsi="Times New Roman" w:cs="Times New Roman"/>
           <w:b/>
@@ -174,8 +130,63 @@
           <w:sz w:val="24"/>
           <w:szCs w:val="24"/>
         </w:rPr>
-      </w:pPr>
-      <w:r>
+        <w:t>A – Development Environment</w:t>
+      </w:r>
+    </w:p>
+    <w:p>
+      <w:pPr>
+        <w:ind w:firstLine="708"/>
+        <w:rPr>
+          <w:rFonts w:ascii="Times New Roman" w:hAnsi="Times New Roman" w:cs="Times New Roman"/>
+          <w:sz w:val="24"/>
+          <w:szCs w:val="24"/>
+        </w:rPr>
+      </w:pPr>
+      <w:r>
+        <w:rPr>
+          <w:rFonts w:ascii="Times New Roman" w:hAnsi="Times New Roman" w:cs="Times New Roman"/>
+          <w:sz w:val="24"/>
+          <w:szCs w:val="24"/>
+        </w:rPr>
+        <w:t>We</w:t>
+      </w:r>
+      <w:r>
+        <w:rPr>
+          <w:rFonts w:ascii="Times New Roman" w:hAnsi="Times New Roman" w:cs="Times New Roman"/>
+          <w:sz w:val="24"/>
+          <w:szCs w:val="24"/>
+        </w:rPr>
+        <w:t xml:space="preserve"> developed and tested the code in a Python 3.x environment. The operating system used was Windows 10. The code was written and executed in Visual Studio Code, a popular IDE for Python development. The CPU properties include an </w:t>
+      </w:r>
+      <w:r>
+        <w:rPr>
+          <w:rFonts w:ascii="Times New Roman" w:hAnsi="Times New Roman" w:cs="Times New Roman"/>
+          <w:sz w:val="24"/>
+          <w:szCs w:val="24"/>
+        </w:rPr>
+        <w:t>AMD Ryzen 3 3250U with Radeon Graphics</w:t>
+      </w:r>
+      <w:r>
+        <w:rPr>
+          <w:rFonts w:ascii="Times New Roman" w:hAnsi="Times New Roman" w:cs="Times New Roman"/>
+          <w:sz w:val="24"/>
+          <w:szCs w:val="24"/>
+        </w:rPr>
+        <w:t xml:space="preserve"> processor.</w:t>
+      </w:r>
+    </w:p>
+    <w:p>
+      <w:pPr>
+        <w:ind w:firstLine="708"/>
+        <w:rPr>
+          <w:rFonts w:ascii="Times New Roman" w:hAnsi="Times New Roman" w:cs="Times New Roman"/>
+          <w:sz w:val="24"/>
+          <w:szCs w:val="24"/>
+        </w:rPr>
+      </w:pPr>
+    </w:p>
+    <w:p>
+      <w:pPr>
         <w:rPr>
           <w:rFonts w:ascii="Times New Roman" w:hAnsi="Times New Roman" w:cs="Times New Roman"/>
           <w:b/>
@@ -183,6 +194,15 @@
           <w:sz w:val="24"/>
           <w:szCs w:val="24"/>
         </w:rPr>
+      </w:pPr>
+      <w:r>
+        <w:rPr>
+          <w:rFonts w:ascii="Times New Roman" w:hAnsi="Times New Roman" w:cs="Times New Roman"/>
+          <w:b/>
+          <w:bCs/>
+          <w:sz w:val="24"/>
+          <w:szCs w:val="24"/>
+        </w:rPr>
         <w:t>B – Problem Formulation</w:t>
       </w:r>
     </w:p>
@@ -210,7 +230,25 @@
           <w:sz w:val="24"/>
           <w:szCs w:val="24"/>
         </w:rPr>
-        <w:t>The problem addressed in the code is the N-Queens problem, where N queens are placed on an N×N chessboard in such a way that no two queens threaten each other. The problem is formulated as a search problem using the SimpleAI library. Here are the key components:</w:t>
+        <w:t xml:space="preserve">The problem addressed in the code is the N-Queens problem, where N queens are placed on an N×N chessboard in such a way that no two queens threaten each other. The problem is formulated as a search problem using the </w:t>
+      </w:r>
+      <w:proofErr w:type="spellStart"/>
+      <w:r>
+        <w:rPr>
+          <w:rFonts w:ascii="Times New Roman" w:hAnsi="Times New Roman" w:cs="Times New Roman"/>
+          <w:sz w:val="24"/>
+          <w:szCs w:val="24"/>
+        </w:rPr>
+        <w:t>SimpleAI</w:t>
+      </w:r>
+      <w:proofErr w:type="spellEnd"/>
+      <w:r>
+        <w:rPr>
+          <w:rFonts w:ascii="Times New Roman" w:hAnsi="Times New Roman" w:cs="Times New Roman"/>
+          <w:sz w:val="24"/>
+          <w:szCs w:val="24"/>
+        </w:rPr>
+        <w:t xml:space="preserve"> library. Here are the key components:</w:t>
       </w:r>
     </w:p>
     <w:p>
@@ -284,23 +322,25 @@
           <w:sz w:val="24"/>
           <w:szCs w:val="24"/>
         </w:rPr>
-        <w:t>: The initial state is either manually entered by the user or generated randomly. The validity of the state is ensured through the _is</w:t>
-      </w:r>
-      <w:r>
-        <w:rPr>
-          <w:rFonts w:ascii="Times New Roman" w:hAnsi="Times New Roman" w:cs="Times New Roman"/>
-          <w:sz w:val="24"/>
-          <w:szCs w:val="24"/>
-        </w:rPr>
-        <w:t>_</w:t>
-      </w:r>
-      <w:r>
-        <w:rPr>
-          <w:rFonts w:ascii="Times New Roman" w:hAnsi="Times New Roman" w:cs="Times New Roman"/>
-          <w:sz w:val="24"/>
-          <w:szCs w:val="24"/>
-        </w:rPr>
-        <w:t>valid method.</w:t>
+        <w:t>: The initial state is either manually entered by the user or generated randomly. The validity of the state is ensured through the _</w:t>
+      </w:r>
+      <w:proofErr w:type="spellStart"/>
+      <w:r>
+        <w:rPr>
+          <w:rFonts w:ascii="Times New Roman" w:hAnsi="Times New Roman" w:cs="Times New Roman"/>
+          <w:sz w:val="24"/>
+          <w:szCs w:val="24"/>
+        </w:rPr>
+        <w:t>is_valid</w:t>
+      </w:r>
+      <w:proofErr w:type="spellEnd"/>
+      <w:r>
+        <w:rPr>
+          <w:rFonts w:ascii="Times New Roman" w:hAnsi="Times New Roman" w:cs="Times New Roman"/>
+          <w:sz w:val="24"/>
+          <w:szCs w:val="24"/>
+        </w:rPr>
+        <w:t xml:space="preserve"> method.</w:t>
       </w:r>
     </w:p>
     <w:p>
@@ -560,31 +600,7 @@
           <w:sz w:val="24"/>
           <w:szCs w:val="24"/>
         </w:rPr>
-        <w:t xml:space="preserve">- </w:t>
-      </w:r>
-      <w:r>
-        <w:rPr>
-          <w:rFonts w:ascii="Times New Roman" w:hAnsi="Times New Roman" w:cs="Times New Roman"/>
-          <w:sz w:val="24"/>
-          <w:szCs w:val="24"/>
-        </w:rPr>
-        <w:t>N = 4, Initial State = "</w:t>
-      </w:r>
-      <w:r>
-        <w:rPr>
-          <w:rFonts w:ascii="Times New Roman" w:hAnsi="Times New Roman" w:cs="Times New Roman"/>
-          <w:sz w:val="24"/>
-          <w:szCs w:val="24"/>
-        </w:rPr>
-        <w:t>2323</w:t>
-      </w:r>
-      <w:r>
-        <w:rPr>
-          <w:rFonts w:ascii="Times New Roman" w:hAnsi="Times New Roman" w:cs="Times New Roman"/>
-          <w:sz w:val="24"/>
-          <w:szCs w:val="24"/>
-        </w:rPr>
-        <w:t>"</w:t>
+        <w:t>- N = 4, Initial State = "2323"</w:t>
       </w:r>
     </w:p>
     <w:p>
@@ -714,7 +730,43 @@
           <w:sz w:val="24"/>
           <w:szCs w:val="24"/>
         </w:rPr>
-        <w:t>Viewer Statistics: {'max_fringe_size': 12, 'visited_nodes': 2, 'iterations': 2}</w:t>
+        <w:t>Viewer Statistics: {'</w:t>
+      </w:r>
+      <w:proofErr w:type="spellStart"/>
+      <w:r>
+        <w:rPr>
+          <w:rFonts w:ascii="Times New Roman" w:hAnsi="Times New Roman" w:cs="Times New Roman"/>
+          <w:sz w:val="24"/>
+          <w:szCs w:val="24"/>
+        </w:rPr>
+        <w:t>max_fringe_size</w:t>
+      </w:r>
+      <w:proofErr w:type="spellEnd"/>
+      <w:r>
+        <w:rPr>
+          <w:rFonts w:ascii="Times New Roman" w:hAnsi="Times New Roman" w:cs="Times New Roman"/>
+          <w:sz w:val="24"/>
+          <w:szCs w:val="24"/>
+        </w:rPr>
+        <w:t>': 12, '</w:t>
+      </w:r>
+      <w:proofErr w:type="spellStart"/>
+      <w:r>
+        <w:rPr>
+          <w:rFonts w:ascii="Times New Roman" w:hAnsi="Times New Roman" w:cs="Times New Roman"/>
+          <w:sz w:val="24"/>
+          <w:szCs w:val="24"/>
+        </w:rPr>
+        <w:t>visited_nodes</w:t>
+      </w:r>
+      <w:proofErr w:type="spellEnd"/>
+      <w:r>
+        <w:rPr>
+          <w:rFonts w:ascii="Times New Roman" w:hAnsi="Times New Roman" w:cs="Times New Roman"/>
+          <w:sz w:val="24"/>
+          <w:szCs w:val="24"/>
+        </w:rPr>
+        <w:t>': 2, 'iterations': 2}</w:t>
       </w:r>
     </w:p>
     <w:p>
@@ -852,7 +904,25 @@
           <w:sz w:val="24"/>
           <w:szCs w:val="24"/>
         </w:rPr>
-        <w:t xml:space="preserve">{'max_fringe_size': </w:t>
+        <w:t>{'</w:t>
+      </w:r>
+      <w:proofErr w:type="spellStart"/>
+      <w:r>
+        <w:rPr>
+          <w:rFonts w:ascii="Times New Roman" w:hAnsi="Times New Roman" w:cs="Times New Roman"/>
+          <w:sz w:val="24"/>
+          <w:szCs w:val="24"/>
+        </w:rPr>
+        <w:t>max_fringe_size</w:t>
+      </w:r>
+      <w:proofErr w:type="spellEnd"/>
+      <w:r>
+        <w:rPr>
+          <w:rFonts w:ascii="Times New Roman" w:hAnsi="Times New Roman" w:cs="Times New Roman"/>
+          <w:sz w:val="24"/>
+          <w:szCs w:val="24"/>
+        </w:rPr>
+        <w:t xml:space="preserve">': </w:t>
       </w:r>
       <w:r>
         <w:rPr>
@@ -868,7 +938,25 @@
           <w:sz w:val="24"/>
           <w:szCs w:val="24"/>
         </w:rPr>
-        <w:t xml:space="preserve">, 'visited_nodes': </w:t>
+        <w:t>, '</w:t>
+      </w:r>
+      <w:proofErr w:type="spellStart"/>
+      <w:r>
+        <w:rPr>
+          <w:rFonts w:ascii="Times New Roman" w:hAnsi="Times New Roman" w:cs="Times New Roman"/>
+          <w:sz w:val="24"/>
+          <w:szCs w:val="24"/>
+        </w:rPr>
+        <w:t>visited_nodes</w:t>
+      </w:r>
+      <w:proofErr w:type="spellEnd"/>
+      <w:r>
+        <w:rPr>
+          <w:rFonts w:ascii="Times New Roman" w:hAnsi="Times New Roman" w:cs="Times New Roman"/>
+          <w:sz w:val="24"/>
+          <w:szCs w:val="24"/>
+        </w:rPr>
+        <w:t xml:space="preserve">': </w:t>
       </w:r>
       <w:r>
         <w:rPr>
@@ -952,62 +1040,226 @@
           <w:sz w:val="24"/>
           <w:szCs w:val="24"/>
         </w:rPr>
-        <w:t>Resulting State: [state]</w:t>
-      </w:r>
-    </w:p>
-    <w:p>
-      <w:pPr>
-        <w:ind w:left="708" w:firstLine="708"/>
-        <w:rPr>
-          <w:rFonts w:ascii="Times New Roman" w:hAnsi="Times New Roman" w:cs="Times New Roman"/>
-          <w:sz w:val="24"/>
-          <w:szCs w:val="24"/>
-        </w:rPr>
-      </w:pPr>
-      <w:r>
-        <w:rPr>
-          <w:rFonts w:ascii="Times New Roman" w:hAnsi="Times New Roman" w:cs="Times New Roman"/>
-          <w:sz w:val="24"/>
-          <w:szCs w:val="24"/>
-        </w:rPr>
-        <w:t>Resulting Path: [path]</w:t>
-      </w:r>
-    </w:p>
-    <w:p>
-      <w:pPr>
-        <w:ind w:left="708" w:firstLine="708"/>
-        <w:rPr>
-          <w:rFonts w:ascii="Times New Roman" w:hAnsi="Times New Roman" w:cs="Times New Roman"/>
-          <w:sz w:val="24"/>
-          <w:szCs w:val="24"/>
-        </w:rPr>
-      </w:pPr>
-      <w:r>
-        <w:rPr>
-          <w:rFonts w:ascii="Times New Roman" w:hAnsi="Times New Roman" w:cs="Times New Roman"/>
-          <w:sz w:val="24"/>
-          <w:szCs w:val="24"/>
-        </w:rPr>
-        <w:t>Cost of Solution: [cost]</w:t>
-      </w:r>
-    </w:p>
-    <w:p>
-      <w:pPr>
-        <w:ind w:left="708" w:firstLine="708"/>
-        <w:rPr>
-          <w:rFonts w:ascii="Times New Roman" w:hAnsi="Times New Roman" w:cs="Times New Roman"/>
-          <w:sz w:val="24"/>
-          <w:szCs w:val="24"/>
-        </w:rPr>
-      </w:pPr>
-      <w:r>
-        <w:rPr>
-          <w:rFonts w:ascii="Times New Roman" w:hAnsi="Times New Roman" w:cs="Times New Roman"/>
-          <w:sz w:val="24"/>
-          <w:szCs w:val="24"/>
-        </w:rPr>
-        <w:t>Viewer Statistics: [viewer_stats]</w:t>
-      </w:r>
+        <w:t xml:space="preserve">Resulting State: </w:t>
+      </w:r>
+      <w:r>
+        <w:rPr>
+          <w:rFonts w:ascii="Times New Roman" w:hAnsi="Times New Roman" w:cs="Times New Roman"/>
+          <w:sz w:val="24"/>
+          <w:szCs w:val="24"/>
+        </w:rPr>
+        <w:t>“</w:t>
+      </w:r>
+      <w:r>
+        <w:rPr>
+          <w:rFonts w:ascii="Times New Roman" w:hAnsi="Times New Roman" w:cs="Times New Roman"/>
+          <w:sz w:val="24"/>
+          <w:szCs w:val="24"/>
+        </w:rPr>
+        <w:t>3142</w:t>
+      </w:r>
+      <w:r>
+        <w:rPr>
+          <w:rFonts w:ascii="Times New Roman" w:hAnsi="Times New Roman" w:cs="Times New Roman"/>
+          <w:sz w:val="24"/>
+          <w:szCs w:val="24"/>
+        </w:rPr>
+        <w:t>”</w:t>
+      </w:r>
+    </w:p>
+    <w:p>
+      <w:pPr>
+        <w:ind w:left="708" w:firstLine="708"/>
+        <w:rPr>
+          <w:rFonts w:ascii="Times New Roman" w:hAnsi="Times New Roman" w:cs="Times New Roman"/>
+          <w:sz w:val="24"/>
+          <w:szCs w:val="24"/>
+        </w:rPr>
+      </w:pPr>
+      <w:r>
+        <w:rPr>
+          <w:rFonts w:ascii="Times New Roman" w:hAnsi="Times New Roman" w:cs="Times New Roman"/>
+          <w:sz w:val="24"/>
+          <w:szCs w:val="24"/>
+        </w:rPr>
+        <w:t xml:space="preserve">Resulting Path: </w:t>
+      </w:r>
+      <w:r>
+        <w:rPr>
+          <w:rFonts w:ascii="Times New Roman" w:hAnsi="Times New Roman" w:cs="Times New Roman"/>
+          <w:sz w:val="24"/>
+          <w:szCs w:val="24"/>
+        </w:rPr>
+        <w:t>[(None, '2421'), ((3, '4'), '2424'), ((2, '4'), '2444'), ((3, '3'), '2443'), ((2, '3'), '2433'), ((3, '2'), '2432'), ((2, '1'), '2412'), ((1, '3'), '2312'), ((3, '4'), '2314'), ((2, '3'), '2334'), ((3, '1'), '2331'), ((2, '4'), '2341'), ((1, '2'), '2241'), ((3, '2'), '2242'), ((2, '2'), '2222'), ((3, '3'), '2223'), ((2, '1'), '2213'), ((1, '1'), '2113'), ((3, '1'), '2111'), ((0, '4'), '4111'), ((3, '4'), '4114'), ((2, '4'), '4144'), ((3, '3'), '4143'), ((2, '3'), '4133'), ((3, '2'), '4132'), ((2, '2'), '4122'), ((1, '4'), '4422'), ((3, '3'), '4423'), ((2, '1'), '4413'), ((1, '3'), '4313'), ((0, '3'), '3313'), ((3, '1'), '3311'), ((2, '2'), '3321'), ((3, '4'), '3324'), ((2, '4'), '3344'), ((3, '2'), '3342'), ((1, '1'), '3142')]</w:t>
+      </w:r>
+    </w:p>
+    <w:p>
+      <w:pPr>
+        <w:ind w:left="708" w:firstLine="708"/>
+        <w:rPr>
+          <w:rFonts w:ascii="Times New Roman" w:hAnsi="Times New Roman" w:cs="Times New Roman"/>
+          <w:sz w:val="24"/>
+          <w:szCs w:val="24"/>
+        </w:rPr>
+      </w:pPr>
+      <w:r>
+        <w:rPr>
+          <w:rFonts w:ascii="Times New Roman" w:hAnsi="Times New Roman" w:cs="Times New Roman"/>
+          <w:sz w:val="24"/>
+          <w:szCs w:val="24"/>
+        </w:rPr>
+        <w:t xml:space="preserve">Cost of Solution: </w:t>
+      </w:r>
+      <w:r>
+        <w:rPr>
+          <w:rFonts w:ascii="Times New Roman" w:hAnsi="Times New Roman" w:cs="Times New Roman"/>
+          <w:sz w:val="24"/>
+          <w:szCs w:val="24"/>
+        </w:rPr>
+        <w:t>36</w:t>
+      </w:r>
+    </w:p>
+    <w:p>
+      <w:pPr>
+        <w:ind w:left="708" w:firstLine="708"/>
+        <w:rPr>
+          <w:rFonts w:ascii="Times New Roman" w:hAnsi="Times New Roman" w:cs="Times New Roman"/>
+          <w:sz w:val="24"/>
+          <w:szCs w:val="24"/>
+        </w:rPr>
+      </w:pPr>
+      <w:r>
+        <w:rPr>
+          <w:rFonts w:ascii="Times New Roman" w:hAnsi="Times New Roman" w:cs="Times New Roman"/>
+          <w:sz w:val="24"/>
+          <w:szCs w:val="24"/>
+        </w:rPr>
+        <w:t xml:space="preserve">Viewer Statistics: </w:t>
+      </w:r>
+      <w:r>
+        <w:rPr>
+          <w:rFonts w:ascii="Times New Roman" w:hAnsi="Times New Roman" w:cs="Times New Roman"/>
+          <w:sz w:val="24"/>
+          <w:szCs w:val="24"/>
+        </w:rPr>
+        <w:t>{'</w:t>
+      </w:r>
+      <w:proofErr w:type="spellStart"/>
+      <w:r>
+        <w:rPr>
+          <w:rFonts w:ascii="Times New Roman" w:hAnsi="Times New Roman" w:cs="Times New Roman"/>
+          <w:sz w:val="24"/>
+          <w:szCs w:val="24"/>
+        </w:rPr>
+        <w:t>max_fringe_size</w:t>
+      </w:r>
+      <w:proofErr w:type="spellEnd"/>
+      <w:r>
+        <w:rPr>
+          <w:rFonts w:ascii="Times New Roman" w:hAnsi="Times New Roman" w:cs="Times New Roman"/>
+          <w:sz w:val="24"/>
+          <w:szCs w:val="24"/>
+        </w:rPr>
+        <w:t>': 190, '</w:t>
+      </w:r>
+      <w:proofErr w:type="spellStart"/>
+      <w:r>
+        <w:rPr>
+          <w:rFonts w:ascii="Times New Roman" w:hAnsi="Times New Roman" w:cs="Times New Roman"/>
+          <w:sz w:val="24"/>
+          <w:szCs w:val="24"/>
+        </w:rPr>
+        <w:t>visited_nodes</w:t>
+      </w:r>
+      <w:proofErr w:type="spellEnd"/>
+      <w:r>
+        <w:rPr>
+          <w:rFonts w:ascii="Times New Roman" w:hAnsi="Times New Roman" w:cs="Times New Roman"/>
+          <w:sz w:val="24"/>
+          <w:szCs w:val="24"/>
+        </w:rPr>
+        <w:t>': 93, 'iterations': 93}</w:t>
+      </w:r>
+    </w:p>
+    <w:p>
+      <w:pPr>
+        <w:ind w:left="708" w:firstLine="708"/>
+        <w:rPr>
+          <w:rFonts w:ascii="Times New Roman" w:hAnsi="Times New Roman" w:cs="Times New Roman"/>
+          <w:sz w:val="24"/>
+          <w:szCs w:val="24"/>
+        </w:rPr>
+      </w:pPr>
+    </w:p>
+    <w:p>
+      <w:pPr>
+        <w:ind w:left="708" w:firstLine="708"/>
+        <w:rPr>
+          <w:rFonts w:ascii="Times New Roman" w:hAnsi="Times New Roman" w:cs="Times New Roman"/>
+          <w:sz w:val="24"/>
+          <w:szCs w:val="24"/>
+        </w:rPr>
+      </w:pPr>
+    </w:p>
+    <w:p>
+      <w:pPr>
+        <w:ind w:left="708" w:firstLine="708"/>
+        <w:rPr>
+          <w:rFonts w:ascii="Times New Roman" w:hAnsi="Times New Roman" w:cs="Times New Roman"/>
+          <w:sz w:val="24"/>
+          <w:szCs w:val="24"/>
+        </w:rPr>
+      </w:pPr>
+    </w:p>
+    <w:p>
+      <w:pPr>
+        <w:ind w:left="708" w:firstLine="708"/>
+        <w:rPr>
+          <w:rFonts w:ascii="Times New Roman" w:hAnsi="Times New Roman" w:cs="Times New Roman"/>
+          <w:sz w:val="24"/>
+          <w:szCs w:val="24"/>
+        </w:rPr>
+      </w:pPr>
+    </w:p>
+    <w:p>
+      <w:pPr>
+        <w:ind w:left="708" w:firstLine="708"/>
+        <w:rPr>
+          <w:rFonts w:ascii="Times New Roman" w:hAnsi="Times New Roman" w:cs="Times New Roman"/>
+          <w:sz w:val="24"/>
+          <w:szCs w:val="24"/>
+        </w:rPr>
+      </w:pPr>
+    </w:p>
+    <w:p>
+      <w:pPr>
+        <w:ind w:left="708" w:firstLine="708"/>
+        <w:rPr>
+          <w:rFonts w:ascii="Times New Roman" w:hAnsi="Times New Roman" w:cs="Times New Roman"/>
+          <w:sz w:val="24"/>
+          <w:szCs w:val="24"/>
+        </w:rPr>
+      </w:pPr>
+    </w:p>
+    <w:p>
+      <w:pPr>
+        <w:ind w:left="708" w:firstLine="708"/>
+        <w:rPr>
+          <w:rFonts w:ascii="Times New Roman" w:hAnsi="Times New Roman" w:cs="Times New Roman"/>
+          <w:sz w:val="24"/>
+          <w:szCs w:val="24"/>
+        </w:rPr>
+      </w:pPr>
+    </w:p>
+    <w:p>
+      <w:pPr>
+        <w:ind w:left="708" w:firstLine="708"/>
+        <w:rPr>
+          <w:rFonts w:ascii="Times New Roman" w:hAnsi="Times New Roman" w:cs="Times New Roman"/>
+          <w:sz w:val="24"/>
+          <w:szCs w:val="24"/>
+        </w:rPr>
+      </w:pPr>
     </w:p>
     <w:p>
       <w:pPr>
@@ -1028,6 +1280,7 @@
           <w:sz w:val="24"/>
           <w:szCs w:val="24"/>
         </w:rPr>
+        <w:lastRenderedPageBreak/>
         <w:t xml:space="preserve">Experiment </w:t>
       </w:r>
       <w:r>
@@ -1078,15 +1331,7 @@
           <w:sz w:val="24"/>
           <w:szCs w:val="24"/>
         </w:rPr>
-        <w:t>2</w:t>
-      </w:r>
-      <w:r>
-        <w:rPr>
-          <w:rFonts w:ascii="Times New Roman" w:hAnsi="Times New Roman" w:cs="Times New Roman"/>
-          <w:sz w:val="24"/>
-          <w:szCs w:val="24"/>
-        </w:rPr>
-        <w:t xml:space="preserve">.a) </w:t>
+        <w:t xml:space="preserve">2.a) </w:t>
       </w:r>
       <w:r>
         <w:rPr>
@@ -1120,23 +1365,7 @@
           <w:sz w:val="24"/>
           <w:szCs w:val="24"/>
         </w:rPr>
-        <w:t>“</w:t>
-      </w:r>
-      <w:r>
-        <w:rPr>
-          <w:rFonts w:ascii="Times New Roman" w:hAnsi="Times New Roman" w:cs="Times New Roman"/>
-          <w:sz w:val="24"/>
-          <w:szCs w:val="24"/>
-        </w:rPr>
-        <w:t>2413</w:t>
-      </w:r>
-      <w:r>
-        <w:rPr>
-          <w:rFonts w:ascii="Times New Roman" w:hAnsi="Times New Roman" w:cs="Times New Roman"/>
-          <w:sz w:val="24"/>
-          <w:szCs w:val="24"/>
-        </w:rPr>
-        <w:t>”</w:t>
+        <w:t>“2413”</w:t>
       </w:r>
     </w:p>
     <w:p>
@@ -1214,7 +1443,43 @@
           <w:sz w:val="24"/>
           <w:szCs w:val="24"/>
         </w:rPr>
-        <w:t>{'max_fringe_size': 78, 'visited_nodes': 8, 'iterations': 8}</w:t>
+        <w:t>{'</w:t>
+      </w:r>
+      <w:proofErr w:type="spellStart"/>
+      <w:r>
+        <w:rPr>
+          <w:rFonts w:ascii="Times New Roman" w:hAnsi="Times New Roman" w:cs="Times New Roman"/>
+          <w:sz w:val="24"/>
+          <w:szCs w:val="24"/>
+        </w:rPr>
+        <w:t>max_fringe_size</w:t>
+      </w:r>
+      <w:proofErr w:type="spellEnd"/>
+      <w:r>
+        <w:rPr>
+          <w:rFonts w:ascii="Times New Roman" w:hAnsi="Times New Roman" w:cs="Times New Roman"/>
+          <w:sz w:val="24"/>
+          <w:szCs w:val="24"/>
+        </w:rPr>
+        <w:t>': 78, '</w:t>
+      </w:r>
+      <w:proofErr w:type="spellStart"/>
+      <w:r>
+        <w:rPr>
+          <w:rFonts w:ascii="Times New Roman" w:hAnsi="Times New Roman" w:cs="Times New Roman"/>
+          <w:sz w:val="24"/>
+          <w:szCs w:val="24"/>
+        </w:rPr>
+        <w:t>visited_nodes</w:t>
+      </w:r>
+      <w:proofErr w:type="spellEnd"/>
+      <w:r>
+        <w:rPr>
+          <w:rFonts w:ascii="Times New Roman" w:hAnsi="Times New Roman" w:cs="Times New Roman"/>
+          <w:sz w:val="24"/>
+          <w:szCs w:val="24"/>
+        </w:rPr>
+        <w:t>': 8, 'iterations': 8}</w:t>
       </w:r>
     </w:p>
     <w:p>
@@ -1232,15 +1497,7 @@
           <w:sz w:val="24"/>
           <w:szCs w:val="24"/>
         </w:rPr>
-        <w:t>2</w:t>
-      </w:r>
-      <w:r>
-        <w:rPr>
-          <w:rFonts w:ascii="Times New Roman" w:hAnsi="Times New Roman" w:cs="Times New Roman"/>
-          <w:sz w:val="24"/>
-          <w:szCs w:val="24"/>
-        </w:rPr>
-        <w:t>.b)</w:t>
+        <w:t>2.b)</w:t>
       </w:r>
       <w:r>
         <w:rPr>
@@ -1360,7 +1617,25 @@
           <w:sz w:val="24"/>
           <w:szCs w:val="24"/>
         </w:rPr>
-        <w:t xml:space="preserve">{'max_fringe_size': </w:t>
+        <w:t>{'</w:t>
+      </w:r>
+      <w:proofErr w:type="spellStart"/>
+      <w:r>
+        <w:rPr>
+          <w:rFonts w:ascii="Times New Roman" w:hAnsi="Times New Roman" w:cs="Times New Roman"/>
+          <w:sz w:val="24"/>
+          <w:szCs w:val="24"/>
+        </w:rPr>
+        <w:t>max_fringe_size</w:t>
+      </w:r>
+      <w:proofErr w:type="spellEnd"/>
+      <w:r>
+        <w:rPr>
+          <w:rFonts w:ascii="Times New Roman" w:hAnsi="Times New Roman" w:cs="Times New Roman"/>
+          <w:sz w:val="24"/>
+          <w:szCs w:val="24"/>
+        </w:rPr>
+        <w:t xml:space="preserve">': </w:t>
       </w:r>
       <w:r>
         <w:rPr>
@@ -1376,7 +1651,25 @@
           <w:sz w:val="24"/>
           <w:szCs w:val="24"/>
         </w:rPr>
-        <w:t xml:space="preserve">, 'visited_nodes': </w:t>
+        <w:t>, '</w:t>
+      </w:r>
+      <w:proofErr w:type="spellStart"/>
+      <w:r>
+        <w:rPr>
+          <w:rFonts w:ascii="Times New Roman" w:hAnsi="Times New Roman" w:cs="Times New Roman"/>
+          <w:sz w:val="24"/>
+          <w:szCs w:val="24"/>
+        </w:rPr>
+        <w:t>visited_nodes</w:t>
+      </w:r>
+      <w:proofErr w:type="spellEnd"/>
+      <w:r>
+        <w:rPr>
+          <w:rFonts w:ascii="Times New Roman" w:hAnsi="Times New Roman" w:cs="Times New Roman"/>
+          <w:sz w:val="24"/>
+          <w:szCs w:val="24"/>
+        </w:rPr>
+        <w:t xml:space="preserve">': </w:t>
       </w:r>
       <w:r>
         <w:rPr>
@@ -1420,31 +1713,13 @@
           <w:szCs w:val="24"/>
         </w:rPr>
       </w:pPr>
-    </w:p>
-    <w:p>
-      <w:pPr>
-        <w:ind w:firstLine="708"/>
-        <w:rPr>
-          <w:rFonts w:ascii="Times New Roman" w:hAnsi="Times New Roman" w:cs="Times New Roman"/>
-          <w:sz w:val="24"/>
-          <w:szCs w:val="24"/>
-        </w:rPr>
-      </w:pPr>
-      <w:r>
-        <w:rPr>
-          <w:rFonts w:ascii="Times New Roman" w:hAnsi="Times New Roman" w:cs="Times New Roman"/>
-          <w:sz w:val="24"/>
-          <w:szCs w:val="24"/>
-        </w:rPr>
-        <w:t>2</w:t>
-      </w:r>
-      <w:r>
-        <w:rPr>
-          <w:rFonts w:ascii="Times New Roman" w:hAnsi="Times New Roman" w:cs="Times New Roman"/>
-          <w:sz w:val="24"/>
-          <w:szCs w:val="24"/>
-        </w:rPr>
-        <w:t>.c)</w:t>
+      <w:r>
+        <w:rPr>
+          <w:rFonts w:ascii="Times New Roman" w:hAnsi="Times New Roman" w:cs="Times New Roman"/>
+          <w:sz w:val="24"/>
+          <w:szCs w:val="24"/>
+        </w:rPr>
+        <w:t>2.c)</w:t>
       </w:r>
       <w:r>
         <w:rPr>
@@ -1478,62 +1753,184 @@
           <w:sz w:val="24"/>
           <w:szCs w:val="24"/>
         </w:rPr>
-        <w:t>Resulting State: [state]</w:t>
-      </w:r>
-    </w:p>
-    <w:p>
-      <w:pPr>
-        <w:ind w:left="708" w:firstLine="708"/>
-        <w:rPr>
-          <w:rFonts w:ascii="Times New Roman" w:hAnsi="Times New Roman" w:cs="Times New Roman"/>
-          <w:sz w:val="24"/>
-          <w:szCs w:val="24"/>
-        </w:rPr>
-      </w:pPr>
-      <w:r>
-        <w:rPr>
-          <w:rFonts w:ascii="Times New Roman" w:hAnsi="Times New Roman" w:cs="Times New Roman"/>
-          <w:sz w:val="24"/>
-          <w:szCs w:val="24"/>
-        </w:rPr>
-        <w:t>Resulting Path: [path]</w:t>
-      </w:r>
-    </w:p>
-    <w:p>
-      <w:pPr>
-        <w:ind w:left="708" w:firstLine="708"/>
-        <w:rPr>
-          <w:rFonts w:ascii="Times New Roman" w:hAnsi="Times New Roman" w:cs="Times New Roman"/>
-          <w:sz w:val="24"/>
-          <w:szCs w:val="24"/>
-        </w:rPr>
-      </w:pPr>
-      <w:r>
-        <w:rPr>
-          <w:rFonts w:ascii="Times New Roman" w:hAnsi="Times New Roman" w:cs="Times New Roman"/>
-          <w:sz w:val="24"/>
-          <w:szCs w:val="24"/>
-        </w:rPr>
-        <w:t>Cost of Solution: [cost]</w:t>
-      </w:r>
-    </w:p>
-    <w:p>
-      <w:pPr>
-        <w:ind w:left="708" w:firstLine="708"/>
-        <w:rPr>
-          <w:rFonts w:ascii="Times New Roman" w:hAnsi="Times New Roman" w:cs="Times New Roman"/>
-          <w:sz w:val="24"/>
-          <w:szCs w:val="24"/>
-        </w:rPr>
-      </w:pPr>
-      <w:r>
-        <w:rPr>
-          <w:rFonts w:ascii="Times New Roman" w:hAnsi="Times New Roman" w:cs="Times New Roman"/>
-          <w:sz w:val="24"/>
-          <w:szCs w:val="24"/>
-        </w:rPr>
-        <w:t>Viewer Statistics: [viewer_stats]</w:t>
-      </w:r>
+        <w:t xml:space="preserve">Resulting State: </w:t>
+      </w:r>
+      <w:r>
+        <w:rPr>
+          <w:rFonts w:ascii="Times New Roman" w:hAnsi="Times New Roman" w:cs="Times New Roman"/>
+          <w:sz w:val="24"/>
+          <w:szCs w:val="24"/>
+        </w:rPr>
+        <w:t>“2413”</w:t>
+      </w:r>
+    </w:p>
+    <w:p>
+      <w:pPr>
+        <w:ind w:left="708" w:firstLine="708"/>
+        <w:rPr>
+          <w:rFonts w:ascii="Times New Roman" w:hAnsi="Times New Roman" w:cs="Times New Roman"/>
+          <w:sz w:val="24"/>
+          <w:szCs w:val="24"/>
+        </w:rPr>
+      </w:pPr>
+      <w:r>
+        <w:rPr>
+          <w:rFonts w:ascii="Times New Roman" w:hAnsi="Times New Roman" w:cs="Times New Roman"/>
+          <w:sz w:val="24"/>
+          <w:szCs w:val="24"/>
+        </w:rPr>
+        <w:t xml:space="preserve">Resulting Path: </w:t>
+      </w:r>
+      <w:r>
+        <w:rPr>
+          <w:rFonts w:ascii="Times New Roman" w:hAnsi="Times New Roman" w:cs="Times New Roman"/>
+          <w:sz w:val="24"/>
+          <w:szCs w:val="24"/>
+        </w:rPr>
+        <w:t>[(None, '3333'), ((3, '4'), '3334'), ((2, '4'), '3344'), ((3, '2'), '3342'), ((2, '2'), '3322'), ((3, '1'), '3321'), ((2, '1'), '3311'), ((1, '4'), '3411'), ((3, '4'), '3414'), ((2, '2'), '3424'), ((3, '3'), '3423'), ((2, '4'), '3443'), ((1, '2'), '3243'), ((3, '1'), '3241'), ((2, '3'), '3231'), ((3, '2'), '3232'), ((2, '1'), '3212'), ((1, '1'), '3112'), ((3, '3'), '3113'), ((0, '4'), '4113'), ((3, '4'), '4114'), ((2, '4'), '4144'), ((3, '2'), '4142'), ((2, '3'), '4132'), ((3, '1'), '4131'), ((2, '2'), '4121'), ((1, '4'), '4421'), ((3, '2'), '4422'), ((2, '1'), '4412'), ((1, '3'), '4312'), ((0, '2'), '2312'), ((3, '4'), '2314'), ((2, '2'), '2324'), ((3, '3'), '2323'), ((2, '4'), '2343'), ((3, '1'), '2341'), ((2, '3'), '2331'), ((1, '4'), '2431'), ((3, '4'), '2434'), ((2, '4'), '2444'), ((3, '2'), '2442'), ((1, '2'), '2242'), ((2, '2'), '2222'), ((3, '1'), '2221'), ((2, '1'), '2211'), ((3, '3'), '2213'), ((1, '4'), '2413')]</w:t>
+      </w:r>
+    </w:p>
+    <w:p>
+      <w:pPr>
+        <w:ind w:left="708" w:firstLine="708"/>
+        <w:rPr>
+          <w:rFonts w:ascii="Times New Roman" w:hAnsi="Times New Roman" w:cs="Times New Roman"/>
+          <w:sz w:val="24"/>
+          <w:szCs w:val="24"/>
+        </w:rPr>
+      </w:pPr>
+      <w:r>
+        <w:rPr>
+          <w:rFonts w:ascii="Times New Roman" w:hAnsi="Times New Roman" w:cs="Times New Roman"/>
+          <w:sz w:val="24"/>
+          <w:szCs w:val="24"/>
+        </w:rPr>
+        <w:t xml:space="preserve">Cost of Solution: </w:t>
+      </w:r>
+      <w:r>
+        <w:rPr>
+          <w:rFonts w:ascii="Times New Roman" w:hAnsi="Times New Roman" w:cs="Times New Roman"/>
+          <w:sz w:val="24"/>
+          <w:szCs w:val="24"/>
+        </w:rPr>
+        <w:t>46</w:t>
+      </w:r>
+    </w:p>
+    <w:p>
+      <w:pPr>
+        <w:ind w:left="708" w:firstLine="708"/>
+        <w:rPr>
+          <w:rFonts w:ascii="Times New Roman" w:hAnsi="Times New Roman" w:cs="Times New Roman"/>
+          <w:sz w:val="24"/>
+          <w:szCs w:val="24"/>
+        </w:rPr>
+      </w:pPr>
+      <w:r>
+        <w:rPr>
+          <w:rFonts w:ascii="Times New Roman" w:hAnsi="Times New Roman" w:cs="Times New Roman"/>
+          <w:sz w:val="24"/>
+          <w:szCs w:val="24"/>
+        </w:rPr>
+        <w:t xml:space="preserve">Viewer Statistics: </w:t>
+      </w:r>
+      <w:r>
+        <w:rPr>
+          <w:rFonts w:ascii="Times New Roman" w:hAnsi="Times New Roman" w:cs="Times New Roman"/>
+          <w:sz w:val="24"/>
+          <w:szCs w:val="24"/>
+        </w:rPr>
+        <w:t>{'</w:t>
+      </w:r>
+      <w:proofErr w:type="spellStart"/>
+      <w:r>
+        <w:rPr>
+          <w:rFonts w:ascii="Times New Roman" w:hAnsi="Times New Roman" w:cs="Times New Roman"/>
+          <w:sz w:val="24"/>
+          <w:szCs w:val="24"/>
+        </w:rPr>
+        <w:t>max_fringe_size</w:t>
+      </w:r>
+      <w:proofErr w:type="spellEnd"/>
+      <w:r>
+        <w:rPr>
+          <w:rFonts w:ascii="Times New Roman" w:hAnsi="Times New Roman" w:cs="Times New Roman"/>
+          <w:sz w:val="24"/>
+          <w:szCs w:val="24"/>
+        </w:rPr>
+        <w:t>': 193, '</w:t>
+      </w:r>
+      <w:proofErr w:type="spellStart"/>
+      <w:r>
+        <w:rPr>
+          <w:rFonts w:ascii="Times New Roman" w:hAnsi="Times New Roman" w:cs="Times New Roman"/>
+          <w:sz w:val="24"/>
+          <w:szCs w:val="24"/>
+        </w:rPr>
+        <w:t>visited_nodes</w:t>
+      </w:r>
+      <w:proofErr w:type="spellEnd"/>
+      <w:r>
+        <w:rPr>
+          <w:rFonts w:ascii="Times New Roman" w:hAnsi="Times New Roman" w:cs="Times New Roman"/>
+          <w:sz w:val="24"/>
+          <w:szCs w:val="24"/>
+        </w:rPr>
+        <w:t>': 74, 'iterations': 74}</w:t>
+      </w:r>
+    </w:p>
+    <w:p>
+      <w:pPr>
+        <w:rPr>
+          <w:rFonts w:ascii="Times New Roman" w:hAnsi="Times New Roman" w:cs="Times New Roman"/>
+          <w:sz w:val="24"/>
+          <w:szCs w:val="24"/>
+        </w:rPr>
+      </w:pPr>
+    </w:p>
+    <w:p>
+      <w:pPr>
+        <w:rPr>
+          <w:rFonts w:ascii="Times New Roman" w:hAnsi="Times New Roman" w:cs="Times New Roman"/>
+          <w:sz w:val="24"/>
+          <w:szCs w:val="24"/>
+        </w:rPr>
+      </w:pPr>
+    </w:p>
+    <w:p>
+      <w:pPr>
+        <w:rPr>
+          <w:rFonts w:ascii="Times New Roman" w:hAnsi="Times New Roman" w:cs="Times New Roman"/>
+          <w:sz w:val="24"/>
+          <w:szCs w:val="24"/>
+        </w:rPr>
+      </w:pPr>
+    </w:p>
+    <w:p>
+      <w:pPr>
+        <w:rPr>
+          <w:rFonts w:ascii="Times New Roman" w:hAnsi="Times New Roman" w:cs="Times New Roman"/>
+          <w:sz w:val="24"/>
+          <w:szCs w:val="24"/>
+        </w:rPr>
+      </w:pPr>
+    </w:p>
+    <w:p>
+      <w:pPr>
+        <w:rPr>
+          <w:rFonts w:ascii="Times New Roman" w:hAnsi="Times New Roman" w:cs="Times New Roman"/>
+          <w:sz w:val="24"/>
+          <w:szCs w:val="24"/>
+        </w:rPr>
+      </w:pPr>
+    </w:p>
+    <w:p>
+      <w:pPr>
+        <w:rPr>
+          <w:rFonts w:ascii="Times New Roman" w:hAnsi="Times New Roman" w:cs="Times New Roman"/>
+          <w:sz w:val="24"/>
+          <w:szCs w:val="24"/>
+        </w:rPr>
+      </w:pPr>
     </w:p>
     <w:p>
       <w:pPr>
@@ -1563,6 +1960,7 @@
           <w:sz w:val="24"/>
           <w:szCs w:val="24"/>
         </w:rPr>
+        <w:lastRenderedPageBreak/>
         <w:t xml:space="preserve">Experiment </w:t>
       </w:r>
       <w:r>
@@ -1741,7 +2139,25 @@
           <w:sz w:val="24"/>
           <w:szCs w:val="24"/>
         </w:rPr>
-        <w:t xml:space="preserve">Viewer Statistics: {'max_fringe_size': </w:t>
+        <w:t>Viewer Statistics: {'</w:t>
+      </w:r>
+      <w:proofErr w:type="spellStart"/>
+      <w:r>
+        <w:rPr>
+          <w:rFonts w:ascii="Times New Roman" w:hAnsi="Times New Roman" w:cs="Times New Roman"/>
+          <w:sz w:val="24"/>
+          <w:szCs w:val="24"/>
+        </w:rPr>
+        <w:t>max_fringe_size</w:t>
+      </w:r>
+      <w:proofErr w:type="spellEnd"/>
+      <w:r>
+        <w:rPr>
+          <w:rFonts w:ascii="Times New Roman" w:hAnsi="Times New Roman" w:cs="Times New Roman"/>
+          <w:sz w:val="24"/>
+          <w:szCs w:val="24"/>
+        </w:rPr>
+        <w:t xml:space="preserve">': </w:t>
       </w:r>
       <w:r>
         <w:rPr>
@@ -1757,7 +2173,25 @@
           <w:sz w:val="24"/>
           <w:szCs w:val="24"/>
         </w:rPr>
-        <w:t xml:space="preserve">, 'visited_nodes': </w:t>
+        <w:t>, '</w:t>
+      </w:r>
+      <w:proofErr w:type="spellStart"/>
+      <w:r>
+        <w:rPr>
+          <w:rFonts w:ascii="Times New Roman" w:hAnsi="Times New Roman" w:cs="Times New Roman"/>
+          <w:sz w:val="24"/>
+          <w:szCs w:val="24"/>
+        </w:rPr>
+        <w:t>visited_nodes</w:t>
+      </w:r>
+      <w:proofErr w:type="spellEnd"/>
+      <w:r>
+        <w:rPr>
+          <w:rFonts w:ascii="Times New Roman" w:hAnsi="Times New Roman" w:cs="Times New Roman"/>
+          <w:sz w:val="24"/>
+          <w:szCs w:val="24"/>
+        </w:rPr>
+        <w:t xml:space="preserve">': </w:t>
       </w:r>
       <w:r>
         <w:rPr>
@@ -1935,7 +2369,43 @@
           <w:sz w:val="24"/>
           <w:szCs w:val="24"/>
         </w:rPr>
-        <w:t>{'max_fringe_size': 45, 'visited_nodes': 5, 'iterations': 5}</w:t>
+        <w:t>{'</w:t>
+      </w:r>
+      <w:proofErr w:type="spellStart"/>
+      <w:r>
+        <w:rPr>
+          <w:rFonts w:ascii="Times New Roman" w:hAnsi="Times New Roman" w:cs="Times New Roman"/>
+          <w:sz w:val="24"/>
+          <w:szCs w:val="24"/>
+        </w:rPr>
+        <w:t>max_fringe_size</w:t>
+      </w:r>
+      <w:proofErr w:type="spellEnd"/>
+      <w:r>
+        <w:rPr>
+          <w:rFonts w:ascii="Times New Roman" w:hAnsi="Times New Roman" w:cs="Times New Roman"/>
+          <w:sz w:val="24"/>
+          <w:szCs w:val="24"/>
+        </w:rPr>
+        <w:t>': 45, '</w:t>
+      </w:r>
+      <w:proofErr w:type="spellStart"/>
+      <w:r>
+        <w:rPr>
+          <w:rFonts w:ascii="Times New Roman" w:hAnsi="Times New Roman" w:cs="Times New Roman"/>
+          <w:sz w:val="24"/>
+          <w:szCs w:val="24"/>
+        </w:rPr>
+        <w:t>visited_nodes</w:t>
+      </w:r>
+      <w:proofErr w:type="spellEnd"/>
+      <w:r>
+        <w:rPr>
+          <w:rFonts w:ascii="Times New Roman" w:hAnsi="Times New Roman" w:cs="Times New Roman"/>
+          <w:sz w:val="24"/>
+          <w:szCs w:val="24"/>
+        </w:rPr>
+        <w:t>': 5, 'iterations': 5}</w:t>
       </w:r>
     </w:p>
     <w:p>
@@ -1995,62 +2465,210 @@
           <w:sz w:val="24"/>
           <w:szCs w:val="24"/>
         </w:rPr>
-        <w:t>Resulting State: [state]</w:t>
-      </w:r>
-    </w:p>
-    <w:p>
-      <w:pPr>
-        <w:ind w:left="708" w:firstLine="708"/>
-        <w:rPr>
-          <w:rFonts w:ascii="Times New Roman" w:hAnsi="Times New Roman" w:cs="Times New Roman"/>
-          <w:sz w:val="24"/>
-          <w:szCs w:val="24"/>
-        </w:rPr>
-      </w:pPr>
-      <w:r>
-        <w:rPr>
-          <w:rFonts w:ascii="Times New Roman" w:hAnsi="Times New Roman" w:cs="Times New Roman"/>
-          <w:sz w:val="24"/>
-          <w:szCs w:val="24"/>
-        </w:rPr>
-        <w:t>Resulting Path: [path]</w:t>
-      </w:r>
-    </w:p>
-    <w:p>
-      <w:pPr>
-        <w:ind w:left="708" w:firstLine="708"/>
-        <w:rPr>
-          <w:rFonts w:ascii="Times New Roman" w:hAnsi="Times New Roman" w:cs="Times New Roman"/>
-          <w:sz w:val="24"/>
-          <w:szCs w:val="24"/>
-        </w:rPr>
-      </w:pPr>
-      <w:r>
-        <w:rPr>
-          <w:rFonts w:ascii="Times New Roman" w:hAnsi="Times New Roman" w:cs="Times New Roman"/>
-          <w:sz w:val="24"/>
-          <w:szCs w:val="24"/>
-        </w:rPr>
-        <w:t>Cost of Solution: [cost]</w:t>
-      </w:r>
-    </w:p>
-    <w:p>
-      <w:pPr>
-        <w:ind w:left="708" w:firstLine="708"/>
-        <w:rPr>
-          <w:rFonts w:ascii="Times New Roman" w:hAnsi="Times New Roman" w:cs="Times New Roman"/>
-          <w:sz w:val="24"/>
-          <w:szCs w:val="24"/>
-        </w:rPr>
-      </w:pPr>
-      <w:r>
-        <w:rPr>
-          <w:rFonts w:ascii="Times New Roman" w:hAnsi="Times New Roman" w:cs="Times New Roman"/>
-          <w:sz w:val="24"/>
-          <w:szCs w:val="24"/>
-        </w:rPr>
-        <w:t>Viewer Statistics: [viewer_stats]</w:t>
-      </w:r>
+        <w:t xml:space="preserve">Resulting State: </w:t>
+      </w:r>
+      <w:r>
+        <w:rPr>
+          <w:rFonts w:ascii="Times New Roman" w:hAnsi="Times New Roman" w:cs="Times New Roman"/>
+          <w:sz w:val="24"/>
+          <w:szCs w:val="24"/>
+        </w:rPr>
+        <w:t>“2413”</w:t>
+      </w:r>
+    </w:p>
+    <w:p>
+      <w:pPr>
+        <w:ind w:left="708" w:firstLine="708"/>
+        <w:rPr>
+          <w:rFonts w:ascii="Times New Roman" w:hAnsi="Times New Roman" w:cs="Times New Roman"/>
+          <w:sz w:val="24"/>
+          <w:szCs w:val="24"/>
+        </w:rPr>
+      </w:pPr>
+      <w:r>
+        <w:rPr>
+          <w:rFonts w:ascii="Times New Roman" w:hAnsi="Times New Roman" w:cs="Times New Roman"/>
+          <w:sz w:val="24"/>
+          <w:szCs w:val="24"/>
+        </w:rPr>
+        <w:t xml:space="preserve">Resulting Path: </w:t>
+      </w:r>
+      <w:r>
+        <w:rPr>
+          <w:rFonts w:ascii="Times New Roman" w:hAnsi="Times New Roman" w:cs="Times New Roman"/>
+          <w:sz w:val="24"/>
+          <w:szCs w:val="24"/>
+        </w:rPr>
+        <w:t>[(None, '1443'), ((3, '4'), '1444'), ((2, '3'), '1434'), ((3, '2'), '1432'), ((2, '2'), '1422'), ((3, '1'), '1421'), ((2, '1'), '1411'), ((1, '3'), '1311'), ((3, '4'), '1314'), ((2, '2'), '1324'), ((3, '3'), '1323'), ((2, '3'), '1333'), ((1, '2'), '1233'), ((3, '1'), '1231'), ((2, '4'), '1241'), ((3, '2'), '1242'), ((2, '1'), '1212'), ((1, '1'), '1112'), ((3, '3'), '1113'), ((0, '4'), '4113'), ((3, '4'), '4114'), ((2, '4'), '4144'), ((3, '2'), '4142'), ((2, '3'), '4132'), ((3, '1'), '4131'), ((2, '2'), '4121'), ((1, '3'), '4321'), ((3, '2'), '4322'), ((2, '1'), '4312'), ((1, '4'), '4412'), ((0, '3'), '3412'), ((3, '4'), '3414'), ((2, '2'), '3424'), ((3, '3'), '3423'), ((2, '3'), '3433'), ((3, '1'), '3431'), ((2, '4'), '3441'), ((1, '3'), '3341'), ((3, '4'), '3344'), ((2, '3'), '3334'), ((3, '2'), '3332'), ((1, '2'), '3232'), ((2, '2'), '3222'), ((3, '1'), '3221'), ((2, '1'), '3211'), ((3, '3'), '3213'), ((2, '4'), '3243'), ((1, '1'), '3143'), ((0, '2'), '2143'), ((1, '3'), '2343'), ((2, '1'), '2313'), ((1, '4'), '2413')]</w:t>
+      </w:r>
+    </w:p>
+    <w:p>
+      <w:pPr>
+        <w:ind w:left="708" w:firstLine="708"/>
+        <w:rPr>
+          <w:rFonts w:ascii="Times New Roman" w:hAnsi="Times New Roman" w:cs="Times New Roman"/>
+          <w:sz w:val="24"/>
+          <w:szCs w:val="24"/>
+        </w:rPr>
+      </w:pPr>
+      <w:r>
+        <w:rPr>
+          <w:rFonts w:ascii="Times New Roman" w:hAnsi="Times New Roman" w:cs="Times New Roman"/>
+          <w:sz w:val="24"/>
+          <w:szCs w:val="24"/>
+        </w:rPr>
+        <w:t xml:space="preserve">Cost of Solution: </w:t>
+      </w:r>
+      <w:r>
+        <w:rPr>
+          <w:rFonts w:ascii="Times New Roman" w:hAnsi="Times New Roman" w:cs="Times New Roman"/>
+          <w:sz w:val="24"/>
+          <w:szCs w:val="24"/>
+        </w:rPr>
+        <w:t>51</w:t>
+      </w:r>
+    </w:p>
+    <w:p>
+      <w:pPr>
+        <w:ind w:left="708" w:firstLine="708"/>
+        <w:rPr>
+          <w:rFonts w:ascii="Times New Roman" w:hAnsi="Times New Roman" w:cs="Times New Roman"/>
+          <w:sz w:val="24"/>
+          <w:szCs w:val="24"/>
+        </w:rPr>
+      </w:pPr>
+      <w:r>
+        <w:rPr>
+          <w:rFonts w:ascii="Times New Roman" w:hAnsi="Times New Roman" w:cs="Times New Roman"/>
+          <w:sz w:val="24"/>
+          <w:szCs w:val="24"/>
+        </w:rPr>
+        <w:t xml:space="preserve">Viewer Statistics: </w:t>
+      </w:r>
+      <w:r>
+        <w:rPr>
+          <w:rFonts w:ascii="Times New Roman" w:hAnsi="Times New Roman" w:cs="Times New Roman"/>
+          <w:sz w:val="24"/>
+          <w:szCs w:val="24"/>
+        </w:rPr>
+        <w:t>{'</w:t>
+      </w:r>
+      <w:proofErr w:type="spellStart"/>
+      <w:r>
+        <w:rPr>
+          <w:rFonts w:ascii="Times New Roman" w:hAnsi="Times New Roman" w:cs="Times New Roman"/>
+          <w:sz w:val="24"/>
+          <w:szCs w:val="24"/>
+        </w:rPr>
+        <w:t>max_fringe_size</w:t>
+      </w:r>
+      <w:proofErr w:type="spellEnd"/>
+      <w:r>
+        <w:rPr>
+          <w:rFonts w:ascii="Times New Roman" w:hAnsi="Times New Roman" w:cs="Times New Roman"/>
+          <w:sz w:val="24"/>
+          <w:szCs w:val="24"/>
+        </w:rPr>
+        <w:t>': 192, '</w:t>
+      </w:r>
+      <w:proofErr w:type="spellStart"/>
+      <w:r>
+        <w:rPr>
+          <w:rFonts w:ascii="Times New Roman" w:hAnsi="Times New Roman" w:cs="Times New Roman"/>
+          <w:sz w:val="24"/>
+          <w:szCs w:val="24"/>
+        </w:rPr>
+        <w:t>visited_nodes</w:t>
+      </w:r>
+      <w:proofErr w:type="spellEnd"/>
+      <w:r>
+        <w:rPr>
+          <w:rFonts w:ascii="Times New Roman" w:hAnsi="Times New Roman" w:cs="Times New Roman"/>
+          <w:sz w:val="24"/>
+          <w:szCs w:val="24"/>
+        </w:rPr>
+        <w:t>': 69, 'iterations': 69}</w:t>
+      </w:r>
+    </w:p>
+    <w:p>
+      <w:pPr>
+        <w:ind w:left="708" w:firstLine="708"/>
+        <w:rPr>
+          <w:rFonts w:ascii="Times New Roman" w:hAnsi="Times New Roman" w:cs="Times New Roman"/>
+          <w:sz w:val="24"/>
+          <w:szCs w:val="24"/>
+        </w:rPr>
+      </w:pPr>
+    </w:p>
+    <w:p>
+      <w:pPr>
+        <w:ind w:left="708" w:firstLine="708"/>
+        <w:rPr>
+          <w:rFonts w:ascii="Times New Roman" w:hAnsi="Times New Roman" w:cs="Times New Roman"/>
+          <w:sz w:val="24"/>
+          <w:szCs w:val="24"/>
+        </w:rPr>
+      </w:pPr>
+    </w:p>
+    <w:p>
+      <w:pPr>
+        <w:ind w:left="708" w:firstLine="708"/>
+        <w:rPr>
+          <w:rFonts w:ascii="Times New Roman" w:hAnsi="Times New Roman" w:cs="Times New Roman"/>
+          <w:sz w:val="24"/>
+          <w:szCs w:val="24"/>
+        </w:rPr>
+      </w:pPr>
+    </w:p>
+    <w:p>
+      <w:pPr>
+        <w:ind w:left="708" w:firstLine="708"/>
+        <w:rPr>
+          <w:rFonts w:ascii="Times New Roman" w:hAnsi="Times New Roman" w:cs="Times New Roman"/>
+          <w:sz w:val="24"/>
+          <w:szCs w:val="24"/>
+        </w:rPr>
+      </w:pPr>
+    </w:p>
+    <w:p>
+      <w:pPr>
+        <w:ind w:left="708" w:firstLine="708"/>
+        <w:rPr>
+          <w:rFonts w:ascii="Times New Roman" w:hAnsi="Times New Roman" w:cs="Times New Roman"/>
+          <w:sz w:val="24"/>
+          <w:szCs w:val="24"/>
+        </w:rPr>
+      </w:pPr>
+    </w:p>
+    <w:p>
+      <w:pPr>
+        <w:ind w:left="708" w:firstLine="708"/>
+        <w:rPr>
+          <w:rFonts w:ascii="Times New Roman" w:hAnsi="Times New Roman" w:cs="Times New Roman"/>
+          <w:sz w:val="24"/>
+          <w:szCs w:val="24"/>
+        </w:rPr>
+      </w:pPr>
+    </w:p>
+    <w:p>
+      <w:pPr>
+        <w:ind w:left="708" w:firstLine="708"/>
+        <w:rPr>
+          <w:rFonts w:ascii="Times New Roman" w:hAnsi="Times New Roman" w:cs="Times New Roman"/>
+          <w:sz w:val="24"/>
+          <w:szCs w:val="24"/>
+        </w:rPr>
+      </w:pPr>
+    </w:p>
+    <w:p>
+      <w:pPr>
+        <w:ind w:left="708" w:firstLine="708"/>
+        <w:rPr>
+          <w:rFonts w:ascii="Times New Roman" w:hAnsi="Times New Roman" w:cs="Times New Roman"/>
+          <w:sz w:val="24"/>
+          <w:szCs w:val="24"/>
+        </w:rPr>
+      </w:pPr>
     </w:p>
     <w:p>
       <w:pPr>
@@ -2071,6 +2689,7 @@
           <w:sz w:val="24"/>
           <w:szCs w:val="24"/>
         </w:rPr>
+        <w:lastRenderedPageBreak/>
         <w:t xml:space="preserve">Experiment </w:t>
       </w:r>
       <w:r>
@@ -2265,7 +2884,25 @@
           <w:sz w:val="24"/>
           <w:szCs w:val="24"/>
         </w:rPr>
-        <w:t xml:space="preserve">Viewer Statistics: {'max_fringe_size': </w:t>
+        <w:t>Viewer Statistics: {'</w:t>
+      </w:r>
+      <w:proofErr w:type="spellStart"/>
+      <w:r>
+        <w:rPr>
+          <w:rFonts w:ascii="Times New Roman" w:hAnsi="Times New Roman" w:cs="Times New Roman"/>
+          <w:sz w:val="24"/>
+          <w:szCs w:val="24"/>
+        </w:rPr>
+        <w:t>max_fringe_size</w:t>
+      </w:r>
+      <w:proofErr w:type="spellEnd"/>
+      <w:r>
+        <w:rPr>
+          <w:rFonts w:ascii="Times New Roman" w:hAnsi="Times New Roman" w:cs="Times New Roman"/>
+          <w:sz w:val="24"/>
+          <w:szCs w:val="24"/>
+        </w:rPr>
+        <w:t xml:space="preserve">': </w:t>
       </w:r>
       <w:r>
         <w:rPr>
@@ -2281,7 +2918,25 @@
           <w:sz w:val="24"/>
           <w:szCs w:val="24"/>
         </w:rPr>
-        <w:t xml:space="preserve">, 'visited_nodes': </w:t>
+        <w:t>, '</w:t>
+      </w:r>
+      <w:proofErr w:type="spellStart"/>
+      <w:r>
+        <w:rPr>
+          <w:rFonts w:ascii="Times New Roman" w:hAnsi="Times New Roman" w:cs="Times New Roman"/>
+          <w:sz w:val="24"/>
+          <w:szCs w:val="24"/>
+        </w:rPr>
+        <w:t>visited_nodes</w:t>
+      </w:r>
+      <w:proofErr w:type="spellEnd"/>
+      <w:r>
+        <w:rPr>
+          <w:rFonts w:ascii="Times New Roman" w:hAnsi="Times New Roman" w:cs="Times New Roman"/>
+          <w:sz w:val="24"/>
+          <w:szCs w:val="24"/>
+        </w:rPr>
+        <w:t xml:space="preserve">': </w:t>
       </w:r>
       <w:r>
         <w:rPr>
@@ -2318,26 +2973,6 @@
     </w:p>
     <w:p>
       <w:pPr>
-        <w:ind w:left="708" w:firstLine="708"/>
-        <w:rPr>
-          <w:rFonts w:ascii="Times New Roman" w:hAnsi="Times New Roman" w:cs="Times New Roman"/>
-          <w:sz w:val="24"/>
-          <w:szCs w:val="24"/>
-        </w:rPr>
-      </w:pPr>
-    </w:p>
-    <w:p>
-      <w:pPr>
-        <w:ind w:left="708" w:firstLine="708"/>
-        <w:rPr>
-          <w:rFonts w:ascii="Times New Roman" w:hAnsi="Times New Roman" w:cs="Times New Roman"/>
-          <w:sz w:val="24"/>
-          <w:szCs w:val="24"/>
-        </w:rPr>
-      </w:pPr>
-    </w:p>
-    <w:p>
-      <w:pPr>
         <w:ind w:firstLine="708"/>
         <w:rPr>
           <w:rFonts w:ascii="Times New Roman" w:hAnsi="Times New Roman" w:cs="Times New Roman"/>
@@ -2495,7 +3130,43 @@
           <w:sz w:val="24"/>
           <w:szCs w:val="24"/>
         </w:rPr>
-        <w:t>{'max_fringe_size': 4827, 'visited_nodes': 255, 'iterations': 255}</w:t>
+        <w:t>{'</w:t>
+      </w:r>
+      <w:proofErr w:type="spellStart"/>
+      <w:r>
+        <w:rPr>
+          <w:rFonts w:ascii="Times New Roman" w:hAnsi="Times New Roman" w:cs="Times New Roman"/>
+          <w:sz w:val="24"/>
+          <w:szCs w:val="24"/>
+        </w:rPr>
+        <w:t>max_fringe_size</w:t>
+      </w:r>
+      <w:proofErr w:type="spellEnd"/>
+      <w:r>
+        <w:rPr>
+          <w:rFonts w:ascii="Times New Roman" w:hAnsi="Times New Roman" w:cs="Times New Roman"/>
+          <w:sz w:val="24"/>
+          <w:szCs w:val="24"/>
+        </w:rPr>
+        <w:t>': 4827, '</w:t>
+      </w:r>
+      <w:proofErr w:type="spellStart"/>
+      <w:r>
+        <w:rPr>
+          <w:rFonts w:ascii="Times New Roman" w:hAnsi="Times New Roman" w:cs="Times New Roman"/>
+          <w:sz w:val="24"/>
+          <w:szCs w:val="24"/>
+        </w:rPr>
+        <w:t>visited_nodes</w:t>
+      </w:r>
+      <w:proofErr w:type="spellEnd"/>
+      <w:r>
+        <w:rPr>
+          <w:rFonts w:ascii="Times New Roman" w:hAnsi="Times New Roman" w:cs="Times New Roman"/>
+          <w:sz w:val="24"/>
+          <w:szCs w:val="24"/>
+        </w:rPr>
+        <w:t>': 255, 'iterations': 255}</w:t>
       </w:r>
     </w:p>
     <w:p>
@@ -2507,16 +3178,6 @@
           <w:szCs w:val="24"/>
         </w:rPr>
       </w:pPr>
-    </w:p>
-    <w:p>
-      <w:pPr>
-        <w:ind w:firstLine="708"/>
-        <w:rPr>
-          <w:rFonts w:ascii="Times New Roman" w:hAnsi="Times New Roman" w:cs="Times New Roman"/>
-          <w:sz w:val="24"/>
-          <w:szCs w:val="24"/>
-        </w:rPr>
-      </w:pPr>
       <w:r>
         <w:rPr>
           <w:rFonts w:ascii="Times New Roman" w:hAnsi="Times New Roman" w:cs="Times New Roman"/>
@@ -2565,62 +3226,294 @@
           <w:sz w:val="24"/>
           <w:szCs w:val="24"/>
         </w:rPr>
-        <w:t>Resulting State: [state]</w:t>
-      </w:r>
-    </w:p>
-    <w:p>
-      <w:pPr>
-        <w:ind w:left="708" w:firstLine="708"/>
-        <w:rPr>
-          <w:rFonts w:ascii="Times New Roman" w:hAnsi="Times New Roman" w:cs="Times New Roman"/>
-          <w:sz w:val="24"/>
-          <w:szCs w:val="24"/>
-        </w:rPr>
-      </w:pPr>
-      <w:r>
-        <w:rPr>
-          <w:rFonts w:ascii="Times New Roman" w:hAnsi="Times New Roman" w:cs="Times New Roman"/>
-          <w:sz w:val="24"/>
-          <w:szCs w:val="24"/>
-        </w:rPr>
-        <w:t>Resulting Path: [path]</w:t>
-      </w:r>
-    </w:p>
-    <w:p>
-      <w:pPr>
-        <w:ind w:left="708" w:firstLine="708"/>
-        <w:rPr>
-          <w:rFonts w:ascii="Times New Roman" w:hAnsi="Times New Roman" w:cs="Times New Roman"/>
-          <w:sz w:val="24"/>
-          <w:szCs w:val="24"/>
-        </w:rPr>
-      </w:pPr>
-      <w:r>
-        <w:rPr>
-          <w:rFonts w:ascii="Times New Roman" w:hAnsi="Times New Roman" w:cs="Times New Roman"/>
-          <w:sz w:val="24"/>
-          <w:szCs w:val="24"/>
-        </w:rPr>
-        <w:t>Cost of Solution: [cost]</w:t>
-      </w:r>
-    </w:p>
-    <w:p>
-      <w:pPr>
-        <w:ind w:left="708" w:firstLine="708"/>
-        <w:rPr>
-          <w:rFonts w:ascii="Times New Roman" w:hAnsi="Times New Roman" w:cs="Times New Roman"/>
-          <w:sz w:val="24"/>
-          <w:szCs w:val="24"/>
-        </w:rPr>
-      </w:pPr>
-      <w:r>
-        <w:rPr>
-          <w:rFonts w:ascii="Times New Roman" w:hAnsi="Times New Roman" w:cs="Times New Roman"/>
-          <w:sz w:val="24"/>
-          <w:szCs w:val="24"/>
-        </w:rPr>
-        <w:t>Viewer Statistics: [viewer_stats]</w:t>
-      </w:r>
+        <w:t xml:space="preserve">Resulting State: </w:t>
+      </w:r>
+      <w:r>
+        <w:rPr>
+          <w:rFonts w:ascii="Times New Roman" w:hAnsi="Times New Roman" w:cs="Times New Roman"/>
+          <w:sz w:val="24"/>
+          <w:szCs w:val="24"/>
+        </w:rPr>
+        <w:t>“</w:t>
+      </w:r>
+      <w:r>
+        <w:rPr>
+          <w:rFonts w:ascii="Times New Roman" w:hAnsi="Times New Roman" w:cs="Times New Roman"/>
+          <w:sz w:val="24"/>
+          <w:szCs w:val="24"/>
+        </w:rPr>
+        <w:t>14253</w:t>
+      </w:r>
+      <w:r>
+        <w:rPr>
+          <w:rFonts w:ascii="Times New Roman" w:hAnsi="Times New Roman" w:cs="Times New Roman"/>
+          <w:sz w:val="24"/>
+          <w:szCs w:val="24"/>
+        </w:rPr>
+        <w:t>”</w:t>
+      </w:r>
+    </w:p>
+    <w:p>
+      <w:pPr>
+        <w:ind w:left="708" w:firstLine="708"/>
+        <w:rPr>
+          <w:rFonts w:ascii="Times New Roman" w:hAnsi="Times New Roman" w:cs="Times New Roman"/>
+          <w:sz w:val="24"/>
+          <w:szCs w:val="24"/>
+        </w:rPr>
+      </w:pPr>
+      <w:r>
+        <w:rPr>
+          <w:rFonts w:ascii="Times New Roman" w:hAnsi="Times New Roman" w:cs="Times New Roman"/>
+          <w:sz w:val="24"/>
+          <w:szCs w:val="24"/>
+        </w:rPr>
+        <w:t xml:space="preserve">Resulting Path: </w:t>
+      </w:r>
+      <w:r>
+        <w:rPr>
+          <w:rFonts w:ascii="Times New Roman" w:hAnsi="Times New Roman" w:cs="Times New Roman"/>
+          <w:sz w:val="24"/>
+          <w:szCs w:val="24"/>
+        </w:rPr>
+        <w:t xml:space="preserve">[(None, '21243'), ((4, '5'), '21245'), ((3, '5'), '21255'), ((4, '4'), '21254'), ((3, '3'), '21234'), ((4, '2'), '21232'), </w:t>
+      </w:r>
+      <w:r>
+        <w:rPr>
+          <w:rFonts w:ascii="Times New Roman" w:hAnsi="Times New Roman" w:cs="Times New Roman"/>
+          <w:sz w:val="24"/>
+          <w:szCs w:val="24"/>
+        </w:rPr>
+        <w:t xml:space="preserve">…, </w:t>
+      </w:r>
+      <w:r>
+        <w:rPr>
+          <w:rFonts w:ascii="Times New Roman" w:hAnsi="Times New Roman" w:cs="Times New Roman"/>
+          <w:sz w:val="24"/>
+          <w:szCs w:val="24"/>
+        </w:rPr>
+        <w:t>((2, '1'), '24115'</w:t>
+      </w:r>
+      <w:r>
+        <w:rPr>
+          <w:rFonts w:ascii="Times New Roman" w:hAnsi="Times New Roman" w:cs="Times New Roman"/>
+          <w:sz w:val="24"/>
+          <w:szCs w:val="24"/>
+        </w:rPr>
+        <w:t xml:space="preserve">),  … </w:t>
+      </w:r>
+      <w:r>
+        <w:rPr>
+          <w:rFonts w:ascii="Times New Roman" w:hAnsi="Times New Roman" w:cs="Times New Roman"/>
+          <w:sz w:val="24"/>
+          <w:szCs w:val="24"/>
+        </w:rPr>
+        <w:t xml:space="preserve">, ((3, '5'), '54251'), ((2, '1'), '54151'), ((1, '5'), '55151'), </w:t>
+      </w:r>
+      <w:r>
+        <w:rPr>
+          <w:rFonts w:ascii="Times New Roman" w:hAnsi="Times New Roman" w:cs="Times New Roman"/>
+          <w:sz w:val="24"/>
+          <w:szCs w:val="24"/>
+        </w:rPr>
+        <w:t>…,</w:t>
+      </w:r>
+      <w:r>
+        <w:rPr>
+          <w:rFonts w:ascii="Times New Roman" w:hAnsi="Times New Roman" w:cs="Times New Roman"/>
+          <w:sz w:val="24"/>
+          <w:szCs w:val="24"/>
+        </w:rPr>
+        <w:t>((4, '3'), '14253')]</w:t>
+      </w:r>
+    </w:p>
+    <w:p>
+      <w:pPr>
+        <w:ind w:left="708" w:firstLine="708"/>
+        <w:rPr>
+          <w:rFonts w:ascii="Times New Roman" w:hAnsi="Times New Roman" w:cs="Times New Roman"/>
+          <w:sz w:val="24"/>
+          <w:szCs w:val="24"/>
+        </w:rPr>
+      </w:pPr>
+      <w:r>
+        <w:rPr>
+          <w:rFonts w:ascii="Times New Roman" w:hAnsi="Times New Roman" w:cs="Times New Roman"/>
+          <w:sz w:val="24"/>
+          <w:szCs w:val="24"/>
+        </w:rPr>
+        <w:t xml:space="preserve">Cost of Solution: </w:t>
+      </w:r>
+      <w:r>
+        <w:rPr>
+          <w:rFonts w:ascii="Times New Roman" w:hAnsi="Times New Roman" w:cs="Times New Roman"/>
+          <w:sz w:val="24"/>
+          <w:szCs w:val="24"/>
+        </w:rPr>
+        <w:t>441</w:t>
+      </w:r>
+    </w:p>
+    <w:p>
+      <w:pPr>
+        <w:ind w:left="708" w:firstLine="708"/>
+        <w:rPr>
+          <w:rFonts w:ascii="Times New Roman" w:hAnsi="Times New Roman" w:cs="Times New Roman"/>
+          <w:sz w:val="24"/>
+          <w:szCs w:val="24"/>
+        </w:rPr>
+      </w:pPr>
+      <w:r>
+        <w:rPr>
+          <w:rFonts w:ascii="Times New Roman" w:hAnsi="Times New Roman" w:cs="Times New Roman"/>
+          <w:sz w:val="24"/>
+          <w:szCs w:val="24"/>
+        </w:rPr>
+        <w:t xml:space="preserve">Viewer Statistics: </w:t>
+      </w:r>
+      <w:r>
+        <w:rPr>
+          <w:rFonts w:ascii="Times New Roman" w:hAnsi="Times New Roman" w:cs="Times New Roman"/>
+          <w:sz w:val="24"/>
+          <w:szCs w:val="24"/>
+        </w:rPr>
+        <w:t>{'</w:t>
+      </w:r>
+      <w:proofErr w:type="spellStart"/>
+      <w:r>
+        <w:rPr>
+          <w:rFonts w:ascii="Times New Roman" w:hAnsi="Times New Roman" w:cs="Times New Roman"/>
+          <w:sz w:val="24"/>
+          <w:szCs w:val="24"/>
+        </w:rPr>
+        <w:t>max_fringe_size</w:t>
+      </w:r>
+      <w:proofErr w:type="spellEnd"/>
+      <w:r>
+        <w:rPr>
+          <w:rFonts w:ascii="Times New Roman" w:hAnsi="Times New Roman" w:cs="Times New Roman"/>
+          <w:sz w:val="24"/>
+          <w:szCs w:val="24"/>
+        </w:rPr>
+        <w:t>': 2549, '</w:t>
+      </w:r>
+      <w:proofErr w:type="spellStart"/>
+      <w:r>
+        <w:rPr>
+          <w:rFonts w:ascii="Times New Roman" w:hAnsi="Times New Roman" w:cs="Times New Roman"/>
+          <w:sz w:val="24"/>
+          <w:szCs w:val="24"/>
+        </w:rPr>
+        <w:t>visited_nodes</w:t>
+      </w:r>
+      <w:proofErr w:type="spellEnd"/>
+      <w:r>
+        <w:rPr>
+          <w:rFonts w:ascii="Times New Roman" w:hAnsi="Times New Roman" w:cs="Times New Roman"/>
+          <w:sz w:val="24"/>
+          <w:szCs w:val="24"/>
+        </w:rPr>
+        <w:t>': 462, 'iterations': 462}</w:t>
+      </w:r>
+    </w:p>
+    <w:p>
+      <w:pPr>
+        <w:ind w:left="708" w:firstLine="708"/>
+        <w:rPr>
+          <w:rFonts w:ascii="Times New Roman" w:hAnsi="Times New Roman" w:cs="Times New Roman"/>
+          <w:sz w:val="24"/>
+          <w:szCs w:val="24"/>
+        </w:rPr>
+      </w:pPr>
+    </w:p>
+    <w:p>
+      <w:pPr>
+        <w:ind w:left="708" w:firstLine="708"/>
+        <w:rPr>
+          <w:rFonts w:ascii="Times New Roman" w:hAnsi="Times New Roman" w:cs="Times New Roman"/>
+          <w:sz w:val="24"/>
+          <w:szCs w:val="24"/>
+        </w:rPr>
+      </w:pPr>
+    </w:p>
+    <w:p>
+      <w:pPr>
+        <w:ind w:left="708" w:firstLine="708"/>
+        <w:rPr>
+          <w:rFonts w:ascii="Times New Roman" w:hAnsi="Times New Roman" w:cs="Times New Roman"/>
+          <w:sz w:val="24"/>
+          <w:szCs w:val="24"/>
+        </w:rPr>
+      </w:pPr>
+    </w:p>
+    <w:p>
+      <w:pPr>
+        <w:ind w:left="708" w:firstLine="708"/>
+        <w:rPr>
+          <w:rFonts w:ascii="Times New Roman" w:hAnsi="Times New Roman" w:cs="Times New Roman"/>
+          <w:sz w:val="24"/>
+          <w:szCs w:val="24"/>
+        </w:rPr>
+      </w:pPr>
+    </w:p>
+    <w:p>
+      <w:pPr>
+        <w:ind w:left="708" w:firstLine="708"/>
+        <w:rPr>
+          <w:rFonts w:ascii="Times New Roman" w:hAnsi="Times New Roman" w:cs="Times New Roman"/>
+          <w:sz w:val="24"/>
+          <w:szCs w:val="24"/>
+        </w:rPr>
+      </w:pPr>
+    </w:p>
+    <w:p>
+      <w:pPr>
+        <w:ind w:left="708" w:firstLine="708"/>
+        <w:rPr>
+          <w:rFonts w:ascii="Times New Roman" w:hAnsi="Times New Roman" w:cs="Times New Roman"/>
+          <w:sz w:val="24"/>
+          <w:szCs w:val="24"/>
+        </w:rPr>
+      </w:pPr>
+    </w:p>
+    <w:p>
+      <w:pPr>
+        <w:ind w:left="708" w:firstLine="708"/>
+        <w:rPr>
+          <w:rFonts w:ascii="Times New Roman" w:hAnsi="Times New Roman" w:cs="Times New Roman"/>
+          <w:sz w:val="24"/>
+          <w:szCs w:val="24"/>
+        </w:rPr>
+      </w:pPr>
+    </w:p>
+    <w:p>
+      <w:pPr>
+        <w:ind w:left="708" w:firstLine="708"/>
+        <w:rPr>
+          <w:rFonts w:ascii="Times New Roman" w:hAnsi="Times New Roman" w:cs="Times New Roman"/>
+          <w:sz w:val="24"/>
+          <w:szCs w:val="24"/>
+        </w:rPr>
+      </w:pPr>
+    </w:p>
+    <w:p>
+      <w:pPr>
+        <w:ind w:left="708" w:firstLine="708"/>
+        <w:rPr>
+          <w:rFonts w:ascii="Times New Roman" w:hAnsi="Times New Roman" w:cs="Times New Roman"/>
+          <w:sz w:val="24"/>
+          <w:szCs w:val="24"/>
+        </w:rPr>
+      </w:pPr>
+    </w:p>
+    <w:p>
+      <w:pPr>
+        <w:ind w:left="708" w:firstLine="708"/>
+        <w:rPr>
+          <w:rFonts w:ascii="Times New Roman" w:hAnsi="Times New Roman" w:cs="Times New Roman"/>
+          <w:sz w:val="24"/>
+          <w:szCs w:val="24"/>
+        </w:rPr>
+      </w:pPr>
     </w:p>
     <w:p>
       <w:pPr>
@@ -2651,6 +3544,7 @@
           <w:sz w:val="24"/>
           <w:szCs w:val="24"/>
         </w:rPr>
+        <w:lastRenderedPageBreak/>
         <w:t xml:space="preserve">Experiment </w:t>
       </w:r>
       <w:r>
@@ -2845,7 +3739,25 @@
           <w:sz w:val="24"/>
           <w:szCs w:val="24"/>
         </w:rPr>
-        <w:t xml:space="preserve">Viewer Statistics: {'max_fringe_size': </w:t>
+        <w:t>Viewer Statistics: {'</w:t>
+      </w:r>
+      <w:proofErr w:type="spellStart"/>
+      <w:r>
+        <w:rPr>
+          <w:rFonts w:ascii="Times New Roman" w:hAnsi="Times New Roman" w:cs="Times New Roman"/>
+          <w:sz w:val="24"/>
+          <w:szCs w:val="24"/>
+        </w:rPr>
+        <w:t>max_fringe_size</w:t>
+      </w:r>
+      <w:proofErr w:type="spellEnd"/>
+      <w:r>
+        <w:rPr>
+          <w:rFonts w:ascii="Times New Roman" w:hAnsi="Times New Roman" w:cs="Times New Roman"/>
+          <w:sz w:val="24"/>
+          <w:szCs w:val="24"/>
+        </w:rPr>
+        <w:t xml:space="preserve">': </w:t>
       </w:r>
       <w:r>
         <w:rPr>
@@ -2861,7 +3773,25 @@
           <w:sz w:val="24"/>
           <w:szCs w:val="24"/>
         </w:rPr>
-        <w:t xml:space="preserve">, 'visited_nodes': </w:t>
+        <w:t>, '</w:t>
+      </w:r>
+      <w:proofErr w:type="spellStart"/>
+      <w:r>
+        <w:rPr>
+          <w:rFonts w:ascii="Times New Roman" w:hAnsi="Times New Roman" w:cs="Times New Roman"/>
+          <w:sz w:val="24"/>
+          <w:szCs w:val="24"/>
+        </w:rPr>
+        <w:t>visited_nodes</w:t>
+      </w:r>
+      <w:proofErr w:type="spellEnd"/>
+      <w:r>
+        <w:rPr>
+          <w:rFonts w:ascii="Times New Roman" w:hAnsi="Times New Roman" w:cs="Times New Roman"/>
+          <w:sz w:val="24"/>
+          <w:szCs w:val="24"/>
+        </w:rPr>
+        <w:t xml:space="preserve">': </w:t>
       </w:r>
       <w:r>
         <w:rPr>
@@ -3039,7 +3969,43 @@
           <w:sz w:val="24"/>
           <w:szCs w:val="24"/>
         </w:rPr>
-        <w:t>{'max_fringe_size': 4827, 'visited_nodes': 255, 'iterations': 255}</w:t>
+        <w:t>{'</w:t>
+      </w:r>
+      <w:proofErr w:type="spellStart"/>
+      <w:r>
+        <w:rPr>
+          <w:rFonts w:ascii="Times New Roman" w:hAnsi="Times New Roman" w:cs="Times New Roman"/>
+          <w:sz w:val="24"/>
+          <w:szCs w:val="24"/>
+        </w:rPr>
+        <w:t>max_fringe_size</w:t>
+      </w:r>
+      <w:proofErr w:type="spellEnd"/>
+      <w:r>
+        <w:rPr>
+          <w:rFonts w:ascii="Times New Roman" w:hAnsi="Times New Roman" w:cs="Times New Roman"/>
+          <w:sz w:val="24"/>
+          <w:szCs w:val="24"/>
+        </w:rPr>
+        <w:t>': 4827, '</w:t>
+      </w:r>
+      <w:proofErr w:type="spellStart"/>
+      <w:r>
+        <w:rPr>
+          <w:rFonts w:ascii="Times New Roman" w:hAnsi="Times New Roman" w:cs="Times New Roman"/>
+          <w:sz w:val="24"/>
+          <w:szCs w:val="24"/>
+        </w:rPr>
+        <w:t>visited_nodes</w:t>
+      </w:r>
+      <w:proofErr w:type="spellEnd"/>
+      <w:r>
+        <w:rPr>
+          <w:rFonts w:ascii="Times New Roman" w:hAnsi="Times New Roman" w:cs="Times New Roman"/>
+          <w:sz w:val="24"/>
+          <w:szCs w:val="24"/>
+        </w:rPr>
+        <w:t>': 255, 'iterations': 255}</w:t>
       </w:r>
     </w:p>
     <w:p>
@@ -3099,62 +4065,196 @@
           <w:sz w:val="24"/>
           <w:szCs w:val="24"/>
         </w:rPr>
-        <w:t>Resulting State: [state]</w:t>
-      </w:r>
-    </w:p>
-    <w:p>
-      <w:pPr>
-        <w:ind w:left="708" w:firstLine="708"/>
-        <w:rPr>
-          <w:rFonts w:ascii="Times New Roman" w:hAnsi="Times New Roman" w:cs="Times New Roman"/>
-          <w:sz w:val="24"/>
-          <w:szCs w:val="24"/>
-        </w:rPr>
-      </w:pPr>
-      <w:r>
-        <w:rPr>
-          <w:rFonts w:ascii="Times New Roman" w:hAnsi="Times New Roman" w:cs="Times New Roman"/>
-          <w:sz w:val="24"/>
-          <w:szCs w:val="24"/>
-        </w:rPr>
-        <w:t>Resulting Path: [path]</w:t>
-      </w:r>
-    </w:p>
-    <w:p>
-      <w:pPr>
-        <w:ind w:left="708" w:firstLine="708"/>
-        <w:rPr>
-          <w:rFonts w:ascii="Times New Roman" w:hAnsi="Times New Roman" w:cs="Times New Roman"/>
-          <w:sz w:val="24"/>
-          <w:szCs w:val="24"/>
-        </w:rPr>
-      </w:pPr>
-      <w:r>
-        <w:rPr>
-          <w:rFonts w:ascii="Times New Roman" w:hAnsi="Times New Roman" w:cs="Times New Roman"/>
-          <w:sz w:val="24"/>
-          <w:szCs w:val="24"/>
-        </w:rPr>
-        <w:t>Cost of Solution: [cost]</w:t>
-      </w:r>
-    </w:p>
-    <w:p>
-      <w:pPr>
-        <w:ind w:left="708" w:firstLine="708"/>
-        <w:rPr>
-          <w:rFonts w:ascii="Times New Roman" w:hAnsi="Times New Roman" w:cs="Times New Roman"/>
-          <w:sz w:val="24"/>
-          <w:szCs w:val="24"/>
-        </w:rPr>
-      </w:pPr>
-      <w:r>
-        <w:rPr>
-          <w:rFonts w:ascii="Times New Roman" w:hAnsi="Times New Roman" w:cs="Times New Roman"/>
-          <w:sz w:val="24"/>
-          <w:szCs w:val="24"/>
-        </w:rPr>
-        <w:t>Viewer Statistics: [viewer_stats]</w:t>
-      </w:r>
+        <w:t xml:space="preserve">Resulting State: </w:t>
+      </w:r>
+      <w:r>
+        <w:rPr>
+          <w:rFonts w:ascii="Times New Roman" w:hAnsi="Times New Roman" w:cs="Times New Roman"/>
+          <w:sz w:val="24"/>
+          <w:szCs w:val="24"/>
+        </w:rPr>
+        <w:t>“</w:t>
+      </w:r>
+      <w:r>
+        <w:rPr>
+          <w:rFonts w:ascii="Times New Roman" w:hAnsi="Times New Roman" w:cs="Times New Roman"/>
+          <w:sz w:val="24"/>
+          <w:szCs w:val="24"/>
+        </w:rPr>
+        <w:t>24135</w:t>
+      </w:r>
+      <w:r>
+        <w:rPr>
+          <w:rFonts w:ascii="Times New Roman" w:hAnsi="Times New Roman" w:cs="Times New Roman"/>
+          <w:sz w:val="24"/>
+          <w:szCs w:val="24"/>
+        </w:rPr>
+        <w:t>”</w:t>
+      </w:r>
+    </w:p>
+    <w:p>
+      <w:pPr>
+        <w:ind w:left="708" w:firstLine="708"/>
+        <w:rPr>
+          <w:rFonts w:ascii="Times New Roman" w:hAnsi="Times New Roman" w:cs="Times New Roman"/>
+          <w:sz w:val="24"/>
+          <w:szCs w:val="24"/>
+        </w:rPr>
+      </w:pPr>
+      <w:r>
+        <w:rPr>
+          <w:rFonts w:ascii="Times New Roman" w:hAnsi="Times New Roman" w:cs="Times New Roman"/>
+          <w:sz w:val="24"/>
+          <w:szCs w:val="24"/>
+        </w:rPr>
+        <w:t xml:space="preserve">Resulting Path: </w:t>
+      </w:r>
+      <w:r>
+        <w:rPr>
+          <w:rFonts w:ascii="Times New Roman" w:hAnsi="Times New Roman" w:cs="Times New Roman"/>
+          <w:sz w:val="24"/>
+          <w:szCs w:val="24"/>
+        </w:rPr>
+        <w:t>[(None, '22142'), ((4, '5'), '22145'), ((3, '5'), '22155'), ((4, '4'), '22154'), ((3, '3'), '22134'), ((4, '3'), '22133'), ((3, '2'), '22123'), ((4, '1'), '22121'), ((3, '1'), '22111'), ((2, '5'), '22511'), ((4, '5'), '22515'), ((3, '3'), '22535'), ((4, '2'), '22532'), ((3, '5'), '22552'), ((4, '3'), '22553'), ((3, '4'), '22543'), ((4, '4'), '22544'), ((3, '2'), '22524'), ((2, '4'), '22424'), ((4, '5'), '22425'), ((2, '3'), '22325'), ((4, '2'), '22322'), ((3, '1'), '22312'), ((4, '4'), '22314'), ((2, '2'), '22214'), ((4, '3'), '22213'), ((2, '4'), '22413'), ((1, '5'), '25413'), ((4, '5'), '25415'), ((3, '5'), '25455'), ((4, '4'), '25454'), ((3, '4'), '25444'), ((4, '2'), '25442'), ((3, '3'), '25432'), ((4, '1'), '25431'), ((3, '2'), '25421'), ((2, '5'), '25521'), ((4, '5'), '25525'), ((3, '4'), '25545'), ((2, '3'), '25345'), ((4, '3'), '25343'), ((3, '5'), '25353'), ((4, '2'), '25352'), ((2, '2'), '25252'), ((4, '1'), '25251'), ((3, '4'), '25241'), ((2, '1'), '25141'), ((1, '4'), '24141'), ((4, '4'), '24144'), ((3, '2'), '24124'), ((4, '5'), '24125'), ((3, '3'), '24135')]</w:t>
+      </w:r>
+    </w:p>
+    <w:p>
+      <w:pPr>
+        <w:ind w:left="708" w:firstLine="708"/>
+        <w:rPr>
+          <w:rFonts w:ascii="Times New Roman" w:hAnsi="Times New Roman" w:cs="Times New Roman"/>
+          <w:sz w:val="24"/>
+          <w:szCs w:val="24"/>
+        </w:rPr>
+      </w:pPr>
+      <w:r>
+        <w:rPr>
+          <w:rFonts w:ascii="Times New Roman" w:hAnsi="Times New Roman" w:cs="Times New Roman"/>
+          <w:sz w:val="24"/>
+          <w:szCs w:val="24"/>
+        </w:rPr>
+        <w:t xml:space="preserve">Cost of Solution: </w:t>
+      </w:r>
+      <w:r>
+        <w:rPr>
+          <w:rFonts w:ascii="Times New Roman" w:hAnsi="Times New Roman" w:cs="Times New Roman"/>
+          <w:sz w:val="24"/>
+          <w:szCs w:val="24"/>
+        </w:rPr>
+        <w:t>51</w:t>
+      </w:r>
+    </w:p>
+    <w:p>
+      <w:pPr>
+        <w:ind w:left="708" w:firstLine="708"/>
+        <w:rPr>
+          <w:rFonts w:ascii="Times New Roman" w:hAnsi="Times New Roman" w:cs="Times New Roman"/>
+          <w:sz w:val="24"/>
+          <w:szCs w:val="24"/>
+        </w:rPr>
+      </w:pPr>
+      <w:r>
+        <w:rPr>
+          <w:rFonts w:ascii="Times New Roman" w:hAnsi="Times New Roman" w:cs="Times New Roman"/>
+          <w:sz w:val="24"/>
+          <w:szCs w:val="24"/>
+        </w:rPr>
+        <w:t xml:space="preserve">Viewer Statistics: </w:t>
+      </w:r>
+      <w:r>
+        <w:rPr>
+          <w:rFonts w:ascii="Times New Roman" w:hAnsi="Times New Roman" w:cs="Times New Roman"/>
+          <w:sz w:val="24"/>
+          <w:szCs w:val="24"/>
+        </w:rPr>
+        <w:t>{'</w:t>
+      </w:r>
+      <w:proofErr w:type="spellStart"/>
+      <w:r>
+        <w:rPr>
+          <w:rFonts w:ascii="Times New Roman" w:hAnsi="Times New Roman" w:cs="Times New Roman"/>
+          <w:sz w:val="24"/>
+          <w:szCs w:val="24"/>
+        </w:rPr>
+        <w:t>max_fringe_size</w:t>
+      </w:r>
+      <w:proofErr w:type="spellEnd"/>
+      <w:r>
+        <w:rPr>
+          <w:rFonts w:ascii="Times New Roman" w:hAnsi="Times New Roman" w:cs="Times New Roman"/>
+          <w:sz w:val="24"/>
+          <w:szCs w:val="24"/>
+        </w:rPr>
+        <w:t>': 543, '</w:t>
+      </w:r>
+      <w:proofErr w:type="spellStart"/>
+      <w:r>
+        <w:rPr>
+          <w:rFonts w:ascii="Times New Roman" w:hAnsi="Times New Roman" w:cs="Times New Roman"/>
+          <w:sz w:val="24"/>
+          <w:szCs w:val="24"/>
+        </w:rPr>
+        <w:t>visited_nodes</w:t>
+      </w:r>
+      <w:proofErr w:type="spellEnd"/>
+      <w:r>
+        <w:rPr>
+          <w:rFonts w:ascii="Times New Roman" w:hAnsi="Times New Roman" w:cs="Times New Roman"/>
+          <w:sz w:val="24"/>
+          <w:szCs w:val="24"/>
+        </w:rPr>
+        <w:t>': 52, 'iterations': 52}</w:t>
+      </w:r>
+    </w:p>
+    <w:p>
+      <w:pPr>
+        <w:ind w:left="708" w:firstLine="708"/>
+        <w:rPr>
+          <w:rFonts w:ascii="Times New Roman" w:hAnsi="Times New Roman" w:cs="Times New Roman"/>
+          <w:sz w:val="24"/>
+          <w:szCs w:val="24"/>
+        </w:rPr>
+      </w:pPr>
+    </w:p>
+    <w:p>
+      <w:pPr>
+        <w:ind w:left="708" w:firstLine="708"/>
+        <w:rPr>
+          <w:rFonts w:ascii="Times New Roman" w:hAnsi="Times New Roman" w:cs="Times New Roman"/>
+          <w:sz w:val="24"/>
+          <w:szCs w:val="24"/>
+        </w:rPr>
+      </w:pPr>
+    </w:p>
+    <w:p>
+      <w:pPr>
+        <w:ind w:left="708" w:firstLine="708"/>
+        <w:rPr>
+          <w:rFonts w:ascii="Times New Roman" w:hAnsi="Times New Roman" w:cs="Times New Roman"/>
+          <w:sz w:val="24"/>
+          <w:szCs w:val="24"/>
+        </w:rPr>
+      </w:pPr>
+    </w:p>
+    <w:p>
+      <w:pPr>
+        <w:ind w:left="708" w:firstLine="708"/>
+        <w:rPr>
+          <w:rFonts w:ascii="Times New Roman" w:hAnsi="Times New Roman" w:cs="Times New Roman"/>
+          <w:sz w:val="24"/>
+          <w:szCs w:val="24"/>
+        </w:rPr>
+      </w:pPr>
+    </w:p>
+    <w:p>
+      <w:pPr>
+        <w:ind w:left="708" w:firstLine="708"/>
+        <w:rPr>
+          <w:rFonts w:ascii="Times New Roman" w:hAnsi="Times New Roman" w:cs="Times New Roman"/>
+          <w:sz w:val="24"/>
+          <w:szCs w:val="24"/>
+        </w:rPr>
+      </w:pPr>
     </w:p>
     <w:p>
       <w:pPr>
@@ -3195,6 +4295,7 @@
           <w:sz w:val="24"/>
           <w:szCs w:val="24"/>
         </w:rPr>
+        <w:lastRenderedPageBreak/>
         <w:t xml:space="preserve">Experiment 1- N = </w:t>
       </w:r>
       <w:r>
@@ -3373,7 +4474,25 @@
           <w:sz w:val="24"/>
           <w:szCs w:val="24"/>
         </w:rPr>
-        <w:t>Viewer Statistics: {'max_fringe_size': 1</w:t>
+        <w:t>Viewer Statistics: {'</w:t>
+      </w:r>
+      <w:proofErr w:type="spellStart"/>
+      <w:r>
+        <w:rPr>
+          <w:rFonts w:ascii="Times New Roman" w:hAnsi="Times New Roman" w:cs="Times New Roman"/>
+          <w:sz w:val="24"/>
+          <w:szCs w:val="24"/>
+        </w:rPr>
+        <w:t>max_fringe_size</w:t>
+      </w:r>
+      <w:proofErr w:type="spellEnd"/>
+      <w:r>
+        <w:rPr>
+          <w:rFonts w:ascii="Times New Roman" w:hAnsi="Times New Roman" w:cs="Times New Roman"/>
+          <w:sz w:val="24"/>
+          <w:szCs w:val="24"/>
+        </w:rPr>
+        <w:t>': 1</w:t>
       </w:r>
       <w:r>
         <w:rPr>
@@ -3389,7 +4508,25 @@
           <w:sz w:val="24"/>
           <w:szCs w:val="24"/>
         </w:rPr>
-        <w:t xml:space="preserve">, 'visited_nodes': </w:t>
+        <w:t>, '</w:t>
+      </w:r>
+      <w:proofErr w:type="spellStart"/>
+      <w:r>
+        <w:rPr>
+          <w:rFonts w:ascii="Times New Roman" w:hAnsi="Times New Roman" w:cs="Times New Roman"/>
+          <w:sz w:val="24"/>
+          <w:szCs w:val="24"/>
+        </w:rPr>
+        <w:t>visited_nodes</w:t>
+      </w:r>
+      <w:proofErr w:type="spellEnd"/>
+      <w:r>
+        <w:rPr>
+          <w:rFonts w:ascii="Times New Roman" w:hAnsi="Times New Roman" w:cs="Times New Roman"/>
+          <w:sz w:val="24"/>
+          <w:szCs w:val="24"/>
+        </w:rPr>
+        <w:t xml:space="preserve">': </w:t>
       </w:r>
       <w:r>
         <w:rPr>
@@ -3507,7 +4644,7 @@
           <w:sz w:val="24"/>
           <w:szCs w:val="24"/>
         </w:rPr>
-        <w:t>531642</w:t>
+        <w:t>246135</w:t>
       </w:r>
       <w:r>
         <w:rPr>
@@ -3541,7 +4678,7 @@
           <w:sz w:val="24"/>
           <w:szCs w:val="24"/>
         </w:rPr>
-        <w:t>[(None, '536142'), ((2, '1'), '531142'), ((3, '6'), '531642')]</w:t>
+        <w:t>[(None, '141331'), ((0, '2'), '241331'), ((2, '6'), '246331'), ((3, '1'), '246131'), ((5, '5'), '246135')]</w:t>
       </w:r>
     </w:p>
     <w:p>
@@ -3567,7 +4704,7 @@
           <w:sz w:val="24"/>
           <w:szCs w:val="24"/>
         </w:rPr>
-        <w:t>2</w:t>
+        <w:t>4</w:t>
       </w:r>
     </w:p>
     <w:p>
@@ -3593,7 +4730,43 @@
           <w:sz w:val="24"/>
           <w:szCs w:val="24"/>
         </w:rPr>
-        <w:t>{'max_fringe_size': 10151, 'visited_nodes': 351, 'iterations': 351}</w:t>
+        <w:t>{'</w:t>
+      </w:r>
+      <w:proofErr w:type="spellStart"/>
+      <w:r>
+        <w:rPr>
+          <w:rFonts w:ascii="Times New Roman" w:hAnsi="Times New Roman" w:cs="Times New Roman"/>
+          <w:sz w:val="24"/>
+          <w:szCs w:val="24"/>
+        </w:rPr>
+        <w:t>max_fringe_size</w:t>
+      </w:r>
+      <w:proofErr w:type="spellEnd"/>
+      <w:r>
+        <w:rPr>
+          <w:rFonts w:ascii="Times New Roman" w:hAnsi="Times New Roman" w:cs="Times New Roman"/>
+          <w:sz w:val="24"/>
+          <w:szCs w:val="24"/>
+        </w:rPr>
+        <w:t>': 11355, '</w:t>
+      </w:r>
+      <w:proofErr w:type="spellStart"/>
+      <w:r>
+        <w:rPr>
+          <w:rFonts w:ascii="Times New Roman" w:hAnsi="Times New Roman" w:cs="Times New Roman"/>
+          <w:sz w:val="24"/>
+          <w:szCs w:val="24"/>
+        </w:rPr>
+        <w:t>visited_nodes</w:t>
+      </w:r>
+      <w:proofErr w:type="spellEnd"/>
+      <w:r>
+        <w:rPr>
+          <w:rFonts w:ascii="Times New Roman" w:hAnsi="Times New Roman" w:cs="Times New Roman"/>
+          <w:sz w:val="24"/>
+          <w:szCs w:val="24"/>
+        </w:rPr>
+        <w:t>': 3965, 'iterations': 3965}</w:t>
       </w:r>
     </w:p>
     <w:p>
@@ -3605,16 +4778,6 @@
           <w:szCs w:val="24"/>
         </w:rPr>
       </w:pPr>
-    </w:p>
-    <w:p>
-      <w:pPr>
-        <w:ind w:firstLine="708"/>
-        <w:rPr>
-          <w:rFonts w:ascii="Times New Roman" w:hAnsi="Times New Roman" w:cs="Times New Roman"/>
-          <w:sz w:val="24"/>
-          <w:szCs w:val="24"/>
-        </w:rPr>
-      </w:pPr>
       <w:r>
         <w:rPr>
           <w:rFonts w:ascii="Times New Roman" w:hAnsi="Times New Roman" w:cs="Times New Roman"/>
@@ -3663,62 +4826,296 @@
           <w:sz w:val="24"/>
           <w:szCs w:val="24"/>
         </w:rPr>
-        <w:t>Resulting State: [state]</w:t>
-      </w:r>
-    </w:p>
-    <w:p>
-      <w:pPr>
-        <w:ind w:left="708" w:firstLine="708"/>
-        <w:rPr>
-          <w:rFonts w:ascii="Times New Roman" w:hAnsi="Times New Roman" w:cs="Times New Roman"/>
-          <w:sz w:val="24"/>
-          <w:szCs w:val="24"/>
-        </w:rPr>
-      </w:pPr>
-      <w:r>
-        <w:rPr>
-          <w:rFonts w:ascii="Times New Roman" w:hAnsi="Times New Roman" w:cs="Times New Roman"/>
-          <w:sz w:val="24"/>
-          <w:szCs w:val="24"/>
-        </w:rPr>
-        <w:t>Resulting Path: [path]</w:t>
-      </w:r>
-    </w:p>
-    <w:p>
-      <w:pPr>
-        <w:ind w:left="708" w:firstLine="708"/>
-        <w:rPr>
-          <w:rFonts w:ascii="Times New Roman" w:hAnsi="Times New Roman" w:cs="Times New Roman"/>
-          <w:sz w:val="24"/>
-          <w:szCs w:val="24"/>
-        </w:rPr>
-      </w:pPr>
-      <w:r>
-        <w:rPr>
-          <w:rFonts w:ascii="Times New Roman" w:hAnsi="Times New Roman" w:cs="Times New Roman"/>
-          <w:sz w:val="24"/>
-          <w:szCs w:val="24"/>
-        </w:rPr>
-        <w:t>Cost of Solution: [cost]</w:t>
-      </w:r>
-    </w:p>
-    <w:p>
-      <w:pPr>
-        <w:ind w:left="708" w:firstLine="708"/>
-        <w:rPr>
-          <w:rFonts w:ascii="Times New Roman" w:hAnsi="Times New Roman" w:cs="Times New Roman"/>
-          <w:sz w:val="24"/>
-          <w:szCs w:val="24"/>
-        </w:rPr>
-      </w:pPr>
-      <w:r>
-        <w:rPr>
-          <w:rFonts w:ascii="Times New Roman" w:hAnsi="Times New Roman" w:cs="Times New Roman"/>
-          <w:sz w:val="24"/>
-          <w:szCs w:val="24"/>
-        </w:rPr>
-        <w:t>Viewer Statistics: [viewer_stats]</w:t>
-      </w:r>
+        <w:t xml:space="preserve">Resulting State: </w:t>
+      </w:r>
+      <w:r>
+        <w:rPr>
+          <w:rFonts w:ascii="Times New Roman" w:hAnsi="Times New Roman" w:cs="Times New Roman"/>
+          <w:sz w:val="24"/>
+          <w:szCs w:val="24"/>
+        </w:rPr>
+        <w:t>“</w:t>
+      </w:r>
+      <w:r>
+        <w:rPr>
+          <w:rFonts w:ascii="Times New Roman" w:hAnsi="Times New Roman" w:cs="Times New Roman"/>
+          <w:sz w:val="24"/>
+          <w:szCs w:val="24"/>
+        </w:rPr>
+        <w:t>362514</w:t>
+      </w:r>
+      <w:r>
+        <w:rPr>
+          <w:rFonts w:ascii="Times New Roman" w:hAnsi="Times New Roman" w:cs="Times New Roman"/>
+          <w:sz w:val="24"/>
+          <w:szCs w:val="24"/>
+        </w:rPr>
+        <w:t>”</w:t>
+      </w:r>
+    </w:p>
+    <w:p>
+      <w:pPr>
+        <w:ind w:left="708" w:firstLine="708"/>
+        <w:rPr>
+          <w:rFonts w:ascii="Times New Roman" w:hAnsi="Times New Roman" w:cs="Times New Roman"/>
+          <w:sz w:val="24"/>
+          <w:szCs w:val="24"/>
+        </w:rPr>
+      </w:pPr>
+      <w:r>
+        <w:rPr>
+          <w:rFonts w:ascii="Times New Roman" w:hAnsi="Times New Roman" w:cs="Times New Roman"/>
+          <w:sz w:val="24"/>
+          <w:szCs w:val="24"/>
+        </w:rPr>
+        <w:t xml:space="preserve">Resulting Path: </w:t>
+      </w:r>
+      <w:r>
+        <w:rPr>
+          <w:rFonts w:ascii="Times New Roman" w:hAnsi="Times New Roman" w:cs="Times New Roman"/>
+          <w:sz w:val="24"/>
+          <w:szCs w:val="24"/>
+        </w:rPr>
+        <w:t>[(None, '234436'), ((5, '5'), '234435'), ((4, '6'), '234465'), ((5, '4'), '234464'), ((4, '5'), '234454'), ((5, '3'), '234453'), ((4, '4'), '234443'), ((5, '2'), '234442'), ((4, '2'), '234422'), ((5, '1'), '234421'), ((4, '1'), '234411'), ((3, '6'), '234611'), ((5, '6'), '234616'), ((4, '6'), '234666'), ((5, '3'), '234663'), ((4, '3'), '234633'), ((5, '4'), '234634'), ((4, '4'), '234644'), ((5, '5'), '234645'), ((4, '5'), '234655'), ((5, '2'), '234652'), ((3, '5'), '234552'), ((5, '6'), '234556'), ((4, '4'), '234546'), ((5, '1'), '234541'), ((4, '6'), '234561'), ((3, '3'), '234361'), ((5, '2'), '234362'), ((4, '3'), '234332'), ((3, '2'), '234232'),</w:t>
+      </w:r>
+      <w:r>
+        <w:rPr>
+          <w:rFonts w:ascii="Times New Roman" w:hAnsi="Times New Roman" w:cs="Times New Roman"/>
+          <w:sz w:val="24"/>
+          <w:szCs w:val="24"/>
+        </w:rPr>
+        <w:t xml:space="preserve"> …</w:t>
+      </w:r>
+      <w:r>
+        <w:rPr>
+          <w:rFonts w:ascii="Times New Roman" w:hAnsi="Times New Roman" w:cs="Times New Roman"/>
+          <w:sz w:val="24"/>
+          <w:szCs w:val="24"/>
+        </w:rPr>
+        <w:t xml:space="preserve"> ((4, '4'), '</w:t>
+      </w:r>
+      <w:r>
+        <w:rPr>
+          <w:rFonts w:ascii="Times New Roman" w:hAnsi="Times New Roman" w:cs="Times New Roman"/>
+          <w:sz w:val="24"/>
+          <w:szCs w:val="24"/>
+        </w:rPr>
+        <w:t>362514</w:t>
+      </w:r>
+      <w:r>
+        <w:rPr>
+          <w:rFonts w:ascii="Times New Roman" w:hAnsi="Times New Roman" w:cs="Times New Roman"/>
+          <w:sz w:val="24"/>
+          <w:szCs w:val="24"/>
+        </w:rPr>
+        <w:t>')</w:t>
+      </w:r>
+      <w:r>
+        <w:rPr>
+          <w:rFonts w:ascii="Times New Roman" w:hAnsi="Times New Roman" w:cs="Times New Roman"/>
+          <w:sz w:val="24"/>
+          <w:szCs w:val="24"/>
+        </w:rPr>
+        <w:t>]</w:t>
+      </w:r>
+    </w:p>
+    <w:p>
+      <w:pPr>
+        <w:ind w:left="708" w:firstLine="708"/>
+        <w:rPr>
+          <w:rFonts w:ascii="Times New Roman" w:hAnsi="Times New Roman" w:cs="Times New Roman"/>
+          <w:sz w:val="24"/>
+          <w:szCs w:val="24"/>
+        </w:rPr>
+      </w:pPr>
+      <w:r>
+        <w:rPr>
+          <w:rFonts w:ascii="Times New Roman" w:hAnsi="Times New Roman" w:cs="Times New Roman"/>
+          <w:sz w:val="24"/>
+          <w:szCs w:val="24"/>
+        </w:rPr>
+        <w:t xml:space="preserve">Cost of Solution: </w:t>
+      </w:r>
+      <w:r>
+        <w:rPr>
+          <w:rFonts w:ascii="Times New Roman" w:hAnsi="Times New Roman" w:cs="Times New Roman"/>
+          <w:sz w:val="24"/>
+          <w:szCs w:val="24"/>
+        </w:rPr>
+        <w:t>3240</w:t>
+      </w:r>
+    </w:p>
+    <w:p>
+      <w:pPr>
+        <w:ind w:left="708" w:firstLine="708"/>
+        <w:rPr>
+          <w:rFonts w:ascii="Times New Roman" w:hAnsi="Times New Roman" w:cs="Times New Roman"/>
+          <w:sz w:val="24"/>
+          <w:szCs w:val="24"/>
+        </w:rPr>
+      </w:pPr>
+      <w:r>
+        <w:rPr>
+          <w:rFonts w:ascii="Times New Roman" w:hAnsi="Times New Roman" w:cs="Times New Roman"/>
+          <w:sz w:val="24"/>
+          <w:szCs w:val="24"/>
+        </w:rPr>
+        <w:t xml:space="preserve">Viewer Statistics: </w:t>
+      </w:r>
+      <w:r>
+        <w:rPr>
+          <w:rFonts w:ascii="Times New Roman" w:hAnsi="Times New Roman" w:cs="Times New Roman"/>
+          <w:sz w:val="24"/>
+          <w:szCs w:val="24"/>
+        </w:rPr>
+        <w:t>{'</w:t>
+      </w:r>
+      <w:proofErr w:type="spellStart"/>
+      <w:r>
+        <w:rPr>
+          <w:rFonts w:ascii="Times New Roman" w:hAnsi="Times New Roman" w:cs="Times New Roman"/>
+          <w:sz w:val="24"/>
+          <w:szCs w:val="24"/>
+        </w:rPr>
+        <w:t>max_fringe_size</w:t>
+      </w:r>
+      <w:proofErr w:type="spellEnd"/>
+      <w:r>
+        <w:rPr>
+          <w:rFonts w:ascii="Times New Roman" w:hAnsi="Times New Roman" w:cs="Times New Roman"/>
+          <w:sz w:val="24"/>
+          <w:szCs w:val="24"/>
+        </w:rPr>
+        <w:t>': 40475, '</w:t>
+      </w:r>
+      <w:proofErr w:type="spellStart"/>
+      <w:r>
+        <w:rPr>
+          <w:rFonts w:ascii="Times New Roman" w:hAnsi="Times New Roman" w:cs="Times New Roman"/>
+          <w:sz w:val="24"/>
+          <w:szCs w:val="24"/>
+        </w:rPr>
+        <w:t>visited_nodes</w:t>
+      </w:r>
+      <w:proofErr w:type="spellEnd"/>
+      <w:r>
+        <w:rPr>
+          <w:rFonts w:ascii="Times New Roman" w:hAnsi="Times New Roman" w:cs="Times New Roman"/>
+          <w:sz w:val="24"/>
+          <w:szCs w:val="24"/>
+        </w:rPr>
+        <w:t>': 13072, 'iterations': 13072}</w:t>
+      </w:r>
+    </w:p>
+    <w:p>
+      <w:pPr>
+        <w:ind w:left="708" w:firstLine="708"/>
+        <w:rPr>
+          <w:rFonts w:ascii="Times New Roman" w:hAnsi="Times New Roman" w:cs="Times New Roman"/>
+          <w:sz w:val="24"/>
+          <w:szCs w:val="24"/>
+        </w:rPr>
+      </w:pPr>
+    </w:p>
+    <w:p>
+      <w:pPr>
+        <w:ind w:left="708" w:firstLine="708"/>
+        <w:rPr>
+          <w:rFonts w:ascii="Times New Roman" w:hAnsi="Times New Roman" w:cs="Times New Roman"/>
+          <w:sz w:val="24"/>
+          <w:szCs w:val="24"/>
+        </w:rPr>
+      </w:pPr>
+    </w:p>
+    <w:p>
+      <w:pPr>
+        <w:ind w:left="708" w:firstLine="708"/>
+        <w:rPr>
+          <w:rFonts w:ascii="Times New Roman" w:hAnsi="Times New Roman" w:cs="Times New Roman"/>
+          <w:sz w:val="24"/>
+          <w:szCs w:val="24"/>
+        </w:rPr>
+      </w:pPr>
+    </w:p>
+    <w:p>
+      <w:pPr>
+        <w:ind w:left="708" w:firstLine="708"/>
+        <w:rPr>
+          <w:rFonts w:ascii="Times New Roman" w:hAnsi="Times New Roman" w:cs="Times New Roman"/>
+          <w:sz w:val="24"/>
+          <w:szCs w:val="24"/>
+        </w:rPr>
+      </w:pPr>
+    </w:p>
+    <w:p>
+      <w:pPr>
+        <w:ind w:left="708" w:firstLine="708"/>
+        <w:rPr>
+          <w:rFonts w:ascii="Times New Roman" w:hAnsi="Times New Roman" w:cs="Times New Roman"/>
+          <w:sz w:val="24"/>
+          <w:szCs w:val="24"/>
+        </w:rPr>
+      </w:pPr>
+    </w:p>
+    <w:p>
+      <w:pPr>
+        <w:ind w:left="708" w:firstLine="708"/>
+        <w:rPr>
+          <w:rFonts w:ascii="Times New Roman" w:hAnsi="Times New Roman" w:cs="Times New Roman"/>
+          <w:sz w:val="24"/>
+          <w:szCs w:val="24"/>
+        </w:rPr>
+      </w:pPr>
+    </w:p>
+    <w:p>
+      <w:pPr>
+        <w:ind w:left="708" w:firstLine="708"/>
+        <w:rPr>
+          <w:rFonts w:ascii="Times New Roman" w:hAnsi="Times New Roman" w:cs="Times New Roman"/>
+          <w:sz w:val="24"/>
+          <w:szCs w:val="24"/>
+        </w:rPr>
+      </w:pPr>
+    </w:p>
+    <w:p>
+      <w:pPr>
+        <w:ind w:left="708" w:firstLine="708"/>
+        <w:rPr>
+          <w:rFonts w:ascii="Times New Roman" w:hAnsi="Times New Roman" w:cs="Times New Roman"/>
+          <w:sz w:val="24"/>
+          <w:szCs w:val="24"/>
+        </w:rPr>
+      </w:pPr>
+    </w:p>
+    <w:p>
+      <w:pPr>
+        <w:ind w:left="708" w:firstLine="708"/>
+        <w:rPr>
+          <w:rFonts w:ascii="Times New Roman" w:hAnsi="Times New Roman" w:cs="Times New Roman"/>
+          <w:sz w:val="24"/>
+          <w:szCs w:val="24"/>
+        </w:rPr>
+      </w:pPr>
+    </w:p>
+    <w:p>
+      <w:pPr>
+        <w:ind w:left="708" w:firstLine="708"/>
+        <w:rPr>
+          <w:rFonts w:ascii="Times New Roman" w:hAnsi="Times New Roman" w:cs="Times New Roman"/>
+          <w:sz w:val="24"/>
+          <w:szCs w:val="24"/>
+        </w:rPr>
+      </w:pPr>
+    </w:p>
+    <w:p>
+      <w:pPr>
+        <w:ind w:left="708" w:firstLine="708"/>
+        <w:rPr>
+          <w:rFonts w:ascii="Times New Roman" w:hAnsi="Times New Roman" w:cs="Times New Roman"/>
+          <w:sz w:val="24"/>
+          <w:szCs w:val="24"/>
+        </w:rPr>
+      </w:pPr>
     </w:p>
     <w:p>
       <w:pPr>
@@ -3953,7 +5350,25 @@
           <w:sz w:val="24"/>
           <w:szCs w:val="24"/>
         </w:rPr>
-        <w:t>Viewer Statistics: {'max_fringe_size': 1</w:t>
+        <w:t>Viewer Statistics: {'</w:t>
+      </w:r>
+      <w:proofErr w:type="spellStart"/>
+      <w:r>
+        <w:rPr>
+          <w:rFonts w:ascii="Times New Roman" w:hAnsi="Times New Roman" w:cs="Times New Roman"/>
+          <w:sz w:val="24"/>
+          <w:szCs w:val="24"/>
+        </w:rPr>
+        <w:t>max_fringe_size</w:t>
+      </w:r>
+      <w:proofErr w:type="spellEnd"/>
+      <w:r>
+        <w:rPr>
+          <w:rFonts w:ascii="Times New Roman" w:hAnsi="Times New Roman" w:cs="Times New Roman"/>
+          <w:sz w:val="24"/>
+          <w:szCs w:val="24"/>
+        </w:rPr>
+        <w:t>': 1</w:t>
       </w:r>
       <w:r>
         <w:rPr>
@@ -3969,7 +5384,25 @@
           <w:sz w:val="24"/>
           <w:szCs w:val="24"/>
         </w:rPr>
-        <w:t xml:space="preserve">, 'visited_nodes': </w:t>
+        <w:t>, '</w:t>
+      </w:r>
+      <w:proofErr w:type="spellStart"/>
+      <w:r>
+        <w:rPr>
+          <w:rFonts w:ascii="Times New Roman" w:hAnsi="Times New Roman" w:cs="Times New Roman"/>
+          <w:sz w:val="24"/>
+          <w:szCs w:val="24"/>
+        </w:rPr>
+        <w:t>visited_nodes</w:t>
+      </w:r>
+      <w:proofErr w:type="spellEnd"/>
+      <w:r>
+        <w:rPr>
+          <w:rFonts w:ascii="Times New Roman" w:hAnsi="Times New Roman" w:cs="Times New Roman"/>
+          <w:sz w:val="24"/>
+          <w:szCs w:val="24"/>
+        </w:rPr>
+        <w:t xml:space="preserve">': </w:t>
       </w:r>
       <w:r>
         <w:rPr>
@@ -4061,62 +5494,145 @@
           <w:sz w:val="24"/>
           <w:szCs w:val="24"/>
         </w:rPr>
-        <w:t>Resulting State: [state]</w:t>
-      </w:r>
-    </w:p>
-    <w:p>
-      <w:pPr>
-        <w:ind w:left="708" w:firstLine="708"/>
-        <w:rPr>
-          <w:rFonts w:ascii="Times New Roman" w:hAnsi="Times New Roman" w:cs="Times New Roman"/>
-          <w:sz w:val="24"/>
-          <w:szCs w:val="24"/>
-        </w:rPr>
-      </w:pPr>
-      <w:r>
-        <w:rPr>
-          <w:rFonts w:ascii="Times New Roman" w:hAnsi="Times New Roman" w:cs="Times New Roman"/>
-          <w:sz w:val="24"/>
-          <w:szCs w:val="24"/>
-        </w:rPr>
-        <w:lastRenderedPageBreak/>
-        <w:t>Resulting Path: [path]</w:t>
-      </w:r>
-    </w:p>
-    <w:p>
-      <w:pPr>
-        <w:ind w:left="708" w:firstLine="708"/>
-        <w:rPr>
-          <w:rFonts w:ascii="Times New Roman" w:hAnsi="Times New Roman" w:cs="Times New Roman"/>
-          <w:sz w:val="24"/>
-          <w:szCs w:val="24"/>
-        </w:rPr>
-      </w:pPr>
-      <w:r>
-        <w:rPr>
-          <w:rFonts w:ascii="Times New Roman" w:hAnsi="Times New Roman" w:cs="Times New Roman"/>
-          <w:sz w:val="24"/>
-          <w:szCs w:val="24"/>
-        </w:rPr>
-        <w:t>Cost of Solution: [cost]</w:t>
-      </w:r>
-    </w:p>
-    <w:p>
-      <w:pPr>
-        <w:ind w:left="708" w:firstLine="708"/>
-        <w:rPr>
-          <w:rFonts w:ascii="Times New Roman" w:hAnsi="Times New Roman" w:cs="Times New Roman"/>
-          <w:sz w:val="24"/>
-          <w:szCs w:val="24"/>
-        </w:rPr>
-      </w:pPr>
-      <w:r>
-        <w:rPr>
-          <w:rFonts w:ascii="Times New Roman" w:hAnsi="Times New Roman" w:cs="Times New Roman"/>
-          <w:sz w:val="24"/>
-          <w:szCs w:val="24"/>
-        </w:rPr>
-        <w:t>Viewer Statistics: [viewer_stats]</w:t>
+        <w:t xml:space="preserve">Resulting State: </w:t>
+      </w:r>
+      <w:r>
+        <w:rPr>
+          <w:rFonts w:ascii="Times New Roman" w:hAnsi="Times New Roman" w:cs="Times New Roman"/>
+          <w:sz w:val="24"/>
+          <w:szCs w:val="24"/>
+        </w:rPr>
+        <w:t>“</w:t>
+      </w:r>
+      <w:r>
+        <w:rPr>
+          <w:rFonts w:ascii="Times New Roman" w:hAnsi="Times New Roman" w:cs="Times New Roman"/>
+          <w:sz w:val="24"/>
+          <w:szCs w:val="24"/>
+        </w:rPr>
+        <w:t>415263</w:t>
+      </w:r>
+      <w:r>
+        <w:rPr>
+          <w:rFonts w:ascii="Times New Roman" w:hAnsi="Times New Roman" w:cs="Times New Roman"/>
+          <w:sz w:val="24"/>
+          <w:szCs w:val="24"/>
+        </w:rPr>
+        <w:t>”</w:t>
+      </w:r>
+    </w:p>
+    <w:p>
+      <w:pPr>
+        <w:ind w:left="708" w:firstLine="708"/>
+        <w:rPr>
+          <w:rFonts w:ascii="Times New Roman" w:hAnsi="Times New Roman" w:cs="Times New Roman"/>
+          <w:sz w:val="24"/>
+          <w:szCs w:val="24"/>
+        </w:rPr>
+      </w:pPr>
+      <w:r>
+        <w:rPr>
+          <w:rFonts w:ascii="Times New Roman" w:hAnsi="Times New Roman" w:cs="Times New Roman"/>
+          <w:sz w:val="24"/>
+          <w:szCs w:val="24"/>
+        </w:rPr>
+        <w:t xml:space="preserve">Resulting Path: </w:t>
+      </w:r>
+      <w:r>
+        <w:rPr>
+          <w:rFonts w:ascii="Times New Roman" w:hAnsi="Times New Roman" w:cs="Times New Roman"/>
+          <w:sz w:val="24"/>
+          <w:szCs w:val="24"/>
+        </w:rPr>
+        <w:t>[(None, '453162'), ((1, '1'), '413162'), ((2, '5'), '415162'), ((3, '2'), '415262'), ((5, '3'), '415263')]</w:t>
+      </w:r>
+    </w:p>
+    <w:p>
+      <w:pPr>
+        <w:ind w:left="708" w:firstLine="708"/>
+        <w:rPr>
+          <w:rFonts w:ascii="Times New Roman" w:hAnsi="Times New Roman" w:cs="Times New Roman"/>
+          <w:sz w:val="24"/>
+          <w:szCs w:val="24"/>
+        </w:rPr>
+      </w:pPr>
+      <w:r>
+        <w:rPr>
+          <w:rFonts w:ascii="Times New Roman" w:hAnsi="Times New Roman" w:cs="Times New Roman"/>
+          <w:sz w:val="24"/>
+          <w:szCs w:val="24"/>
+        </w:rPr>
+        <w:t xml:space="preserve">Cost of Solution: </w:t>
+      </w:r>
+      <w:r>
+        <w:rPr>
+          <w:rFonts w:ascii="Times New Roman" w:hAnsi="Times New Roman" w:cs="Times New Roman"/>
+          <w:sz w:val="24"/>
+          <w:szCs w:val="24"/>
+        </w:rPr>
+        <w:t>4</w:t>
+      </w:r>
+    </w:p>
+    <w:p>
+      <w:pPr>
+        <w:ind w:left="708" w:firstLine="708"/>
+        <w:rPr>
+          <w:rFonts w:ascii="Times New Roman" w:hAnsi="Times New Roman" w:cs="Times New Roman"/>
+          <w:sz w:val="24"/>
+          <w:szCs w:val="24"/>
+        </w:rPr>
+      </w:pPr>
+      <w:r>
+        <w:rPr>
+          <w:rFonts w:ascii="Times New Roman" w:hAnsi="Times New Roman" w:cs="Times New Roman"/>
+          <w:sz w:val="24"/>
+          <w:szCs w:val="24"/>
+        </w:rPr>
+        <w:t xml:space="preserve">Viewer Statistics: </w:t>
+      </w:r>
+      <w:r>
+        <w:rPr>
+          <w:rFonts w:ascii="Times New Roman" w:hAnsi="Times New Roman" w:cs="Times New Roman"/>
+          <w:sz w:val="24"/>
+          <w:szCs w:val="24"/>
+        </w:rPr>
+        <w:t>{'</w:t>
+      </w:r>
+      <w:proofErr w:type="spellStart"/>
+      <w:r>
+        <w:rPr>
+          <w:rFonts w:ascii="Times New Roman" w:hAnsi="Times New Roman" w:cs="Times New Roman"/>
+          <w:sz w:val="24"/>
+          <w:szCs w:val="24"/>
+        </w:rPr>
+        <w:t>max_fringe_size</w:t>
+      </w:r>
+      <w:proofErr w:type="spellEnd"/>
+      <w:r>
+        <w:rPr>
+          <w:rFonts w:ascii="Times New Roman" w:hAnsi="Times New Roman" w:cs="Times New Roman"/>
+          <w:sz w:val="24"/>
+          <w:szCs w:val="24"/>
+        </w:rPr>
+        <w:t>': 18930, '</w:t>
+      </w:r>
+      <w:proofErr w:type="spellStart"/>
+      <w:r>
+        <w:rPr>
+          <w:rFonts w:ascii="Times New Roman" w:hAnsi="Times New Roman" w:cs="Times New Roman"/>
+          <w:sz w:val="24"/>
+          <w:szCs w:val="24"/>
+        </w:rPr>
+        <w:t>visited_nodes</w:t>
+      </w:r>
+      <w:proofErr w:type="spellEnd"/>
+      <w:r>
+        <w:rPr>
+          <w:rFonts w:ascii="Times New Roman" w:hAnsi="Times New Roman" w:cs="Times New Roman"/>
+          <w:sz w:val="24"/>
+          <w:szCs w:val="24"/>
+        </w:rPr>
+        <w:t>': 9388, 'iterations': 9388}</w:t>
       </w:r>
     </w:p>
     <w:p>
@@ -4128,16 +5644,6 @@
           <w:szCs w:val="24"/>
         </w:rPr>
       </w:pPr>
-    </w:p>
-    <w:p>
-      <w:pPr>
-        <w:ind w:firstLine="708"/>
-        <w:rPr>
-          <w:rFonts w:ascii="Times New Roman" w:hAnsi="Times New Roman" w:cs="Times New Roman"/>
-          <w:sz w:val="24"/>
-          <w:szCs w:val="24"/>
-        </w:rPr>
-      </w:pPr>
       <w:r>
         <w:rPr>
           <w:rFonts w:ascii="Times New Roman" w:hAnsi="Times New Roman" w:cs="Times New Roman"/>
@@ -4186,62 +5692,98 @@
           <w:sz w:val="24"/>
           <w:szCs w:val="24"/>
         </w:rPr>
-        <w:t>Resulting State: [state]</w:t>
-      </w:r>
-    </w:p>
-    <w:p>
-      <w:pPr>
-        <w:ind w:left="708" w:firstLine="708"/>
-        <w:rPr>
-          <w:rFonts w:ascii="Times New Roman" w:hAnsi="Times New Roman" w:cs="Times New Roman"/>
-          <w:sz w:val="24"/>
-          <w:szCs w:val="24"/>
-        </w:rPr>
-      </w:pPr>
-      <w:r>
-        <w:rPr>
-          <w:rFonts w:ascii="Times New Roman" w:hAnsi="Times New Roman" w:cs="Times New Roman"/>
-          <w:sz w:val="24"/>
-          <w:szCs w:val="24"/>
-        </w:rPr>
-        <w:t>Resulting Path: [path]</w:t>
-      </w:r>
-    </w:p>
-    <w:p>
-      <w:pPr>
-        <w:ind w:left="708" w:firstLine="708"/>
-        <w:rPr>
-          <w:rFonts w:ascii="Times New Roman" w:hAnsi="Times New Roman" w:cs="Times New Roman"/>
-          <w:sz w:val="24"/>
-          <w:szCs w:val="24"/>
-        </w:rPr>
-      </w:pPr>
-      <w:r>
-        <w:rPr>
-          <w:rFonts w:ascii="Times New Roman" w:hAnsi="Times New Roman" w:cs="Times New Roman"/>
-          <w:sz w:val="24"/>
-          <w:szCs w:val="24"/>
-        </w:rPr>
-        <w:t>Cost of Solution: [cost]</w:t>
-      </w:r>
-    </w:p>
-    <w:p>
-      <w:pPr>
-        <w:ind w:left="708" w:firstLine="708"/>
-        <w:rPr>
-          <w:rFonts w:ascii="Times New Roman" w:hAnsi="Times New Roman" w:cs="Times New Roman"/>
-          <w:sz w:val="24"/>
-          <w:szCs w:val="24"/>
-        </w:rPr>
-      </w:pPr>
-      <w:r>
-        <w:rPr>
-          <w:rFonts w:ascii="Times New Roman" w:hAnsi="Times New Roman" w:cs="Times New Roman"/>
-          <w:sz w:val="24"/>
-          <w:szCs w:val="24"/>
-        </w:rPr>
-        <w:t>Viewer Statistics: [viewer_stats]</w:t>
-      </w:r>
+        <w:t>IT TAKES TOO LONG</w:t>
+      </w:r>
+    </w:p>
+    <w:p>
+      <w:pPr>
+        <w:rPr>
+          <w:rFonts w:ascii="Times New Roman" w:hAnsi="Times New Roman" w:cs="Times New Roman"/>
+          <w:sz w:val="24"/>
+          <w:szCs w:val="24"/>
+        </w:rPr>
+      </w:pPr>
+    </w:p>
+    <w:p>
+      <w:pPr>
+        <w:rPr>
+          <w:rFonts w:ascii="Times New Roman" w:hAnsi="Times New Roman" w:cs="Times New Roman"/>
+          <w:sz w:val="24"/>
+          <w:szCs w:val="24"/>
+        </w:rPr>
+      </w:pPr>
+    </w:p>
+    <w:p>
+      <w:pPr>
+        <w:rPr>
+          <w:rFonts w:ascii="Times New Roman" w:hAnsi="Times New Roman" w:cs="Times New Roman"/>
+          <w:sz w:val="24"/>
+          <w:szCs w:val="24"/>
+        </w:rPr>
+      </w:pPr>
+    </w:p>
+    <w:p>
+      <w:pPr>
+        <w:rPr>
+          <w:rFonts w:ascii="Times New Roman" w:hAnsi="Times New Roman" w:cs="Times New Roman"/>
+          <w:sz w:val="24"/>
+          <w:szCs w:val="24"/>
+        </w:rPr>
+      </w:pPr>
+    </w:p>
+    <w:p>
+      <w:pPr>
+        <w:rPr>
+          <w:rFonts w:ascii="Times New Roman" w:hAnsi="Times New Roman" w:cs="Times New Roman"/>
+          <w:sz w:val="24"/>
+          <w:szCs w:val="24"/>
+        </w:rPr>
+      </w:pPr>
+    </w:p>
+    <w:p>
+      <w:pPr>
+        <w:rPr>
+          <w:rFonts w:ascii="Times New Roman" w:hAnsi="Times New Roman" w:cs="Times New Roman"/>
+          <w:sz w:val="24"/>
+          <w:szCs w:val="24"/>
+        </w:rPr>
+      </w:pPr>
+    </w:p>
+    <w:p>
+      <w:pPr>
+        <w:rPr>
+          <w:rFonts w:ascii="Times New Roman" w:hAnsi="Times New Roman" w:cs="Times New Roman"/>
+          <w:sz w:val="24"/>
+          <w:szCs w:val="24"/>
+        </w:rPr>
+      </w:pPr>
+    </w:p>
+    <w:p>
+      <w:pPr>
+        <w:rPr>
+          <w:rFonts w:ascii="Times New Roman" w:hAnsi="Times New Roman" w:cs="Times New Roman"/>
+          <w:sz w:val="24"/>
+          <w:szCs w:val="24"/>
+        </w:rPr>
+      </w:pPr>
+    </w:p>
+    <w:p>
+      <w:pPr>
+        <w:rPr>
+          <w:rFonts w:ascii="Times New Roman" w:hAnsi="Times New Roman" w:cs="Times New Roman"/>
+          <w:sz w:val="24"/>
+          <w:szCs w:val="24"/>
+        </w:rPr>
+      </w:pPr>
+    </w:p>
+    <w:p>
+      <w:pPr>
+        <w:rPr>
+          <w:rFonts w:ascii="Times New Roman" w:hAnsi="Times New Roman" w:cs="Times New Roman"/>
+          <w:sz w:val="24"/>
+          <w:szCs w:val="24"/>
+        </w:rPr>
+      </w:pPr>
     </w:p>
     <w:p>
       <w:pPr>

</xml_diff>